<commit_message>
DFP toolpack updated for dsPIC33CDVC family from dsPIC33CK family. Same updated in ReadMe file also
git-svn-id: https://chn-vm-apps.microchip.com/mchprepo/MCU16/applications/motor_control/MC_Projects/AN1292_HURST/branches/AN1292_dsPIC33CDVC256MP506_MC_DEV_BOARD@110540 f217b49b-f41f-0410-bcdc-e4b5239f133b
</commit_message>
<xml_diff>
--- a/docs/AN1292 Demo ReadMe dsPIC33CDVC256MP506 Motor Control Development Board (MPLAB X).docx
+++ b/docs/AN1292 Demo ReadMe dsPIC33CDVC256MP506 Motor Control Development Board (MPLAB X).docx
@@ -652,22 +652,22 @@
         <w:t>DFP:</w:t>
       </w:r>
       <w:r>
-        <w:t xml:space="preserve"> dsPIC33CK-M</w:t>
+        <w:t xml:space="preserve"> dsPIC33C</w:t>
+      </w:r>
+      <w:r>
+        <w:t>D</w:t>
+      </w:r>
+      <w:r>
+        <w:t>-M</w:t>
       </w:r>
       <w:r>
         <w:t>P</w:t>
       </w:r>
       <w:r>
-        <w:t>_DFP v1.</w:t>
-      </w:r>
-      <w:r>
-        <w:t>6</w:t>
-      </w:r>
-      <w:r>
-        <w:t>.</w:t>
-      </w:r>
-      <w:r>
-        <w:t>176</w:t>
+        <w:t>_DFP v1</w:t>
+      </w:r>
+      <w:r>
+        <w:t>.0.1</w:t>
       </w:r>
       <w:r>
         <w:t xml:space="preserve"> </w:t>
@@ -1532,7 +1532,7 @@
           </mc:Choice>
           <mc:Fallback>
             <w:pict>
-              <v:roundrect w14:anchorId="668D3BE8" id="Rounded Rectangle 23" o:spid="_x0000_s1026" style="position:absolute;margin-left:300.85pt;margin-top:92.85pt;width:210.65pt;height:32pt;rotation:90;z-index:251709952;visibility:visible;mso-wrap-style:square;mso-width-percent:0;mso-height-percent:0;mso-wrap-distance-left:9pt;mso-wrap-distance-top:0;mso-wrap-distance-right:9pt;mso-wrap-distance-bottom:0;mso-position-horizontal:absolute;mso-position-horizontal-relative:text;mso-position-vertical:absolute;mso-position-vertical-relative:text;mso-width-percent:0;mso-height-percent:0;mso-width-relative:margin;mso-height-relative:margin;v-text-anchor:middle" arcsize="10923f" o:gfxdata="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" filled="f" strokecolor="#f79646 [3209]" strokeweight="2pt"/>
+              <v:roundrect w14:anchorId="623F675F" id="Rounded Rectangle 23" o:spid="_x0000_s1026" style="position:absolute;margin-left:300.85pt;margin-top:92.85pt;width:210.65pt;height:32pt;rotation:90;z-index:251709952;visibility:visible;mso-wrap-style:square;mso-width-percent:0;mso-height-percent:0;mso-wrap-distance-left:9pt;mso-wrap-distance-top:0;mso-wrap-distance-right:9pt;mso-wrap-distance-bottom:0;mso-position-horizontal:absolute;mso-position-horizontal-relative:text;mso-position-vertical:absolute;mso-position-vertical-relative:text;mso-width-percent:0;mso-height-percent:0;mso-width-relative:margin;mso-height-relative:margin;v-text-anchor:middle" arcsize="10923f" o:gfxdata="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" filled="f" strokecolor="#f79646 [3209]" strokeweight="2pt"/>
             </w:pict>
           </mc:Fallback>
         </mc:AlternateContent>
@@ -1605,7 +1605,7 @@
           </mc:Choice>
           <mc:Fallback>
             <w:pict>
-              <v:roundrect w14:anchorId="454E8DDD" id="Rounded Rectangle 23" o:spid="_x0000_s1026" style="position:absolute;margin-left:90.15pt;margin-top:138.3pt;width:21pt;height:120.45pt;rotation:90;z-index:251691008;visibility:visible;mso-wrap-style:square;mso-width-percent:0;mso-height-percent:0;mso-wrap-distance-left:9pt;mso-wrap-distance-top:0;mso-wrap-distance-right:9pt;mso-wrap-distance-bottom:0;mso-position-horizontal:absolute;mso-position-horizontal-relative:text;mso-position-vertical:absolute;mso-position-vertical-relative:text;mso-width-percent:0;mso-height-percent:0;mso-width-relative:margin;mso-height-relative:margin;v-text-anchor:middle" arcsize="10923f" o:gfxdata="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" filled="f" strokecolor="#f79646 [3209]" strokeweight="2pt"/>
+              <v:roundrect w14:anchorId="32B469CF" id="Rounded Rectangle 23" o:spid="_x0000_s1026" style="position:absolute;margin-left:90.15pt;margin-top:138.3pt;width:21pt;height:120.45pt;rotation:90;z-index:251691008;visibility:visible;mso-wrap-style:square;mso-width-percent:0;mso-height-percent:0;mso-wrap-distance-left:9pt;mso-wrap-distance-top:0;mso-wrap-distance-right:9pt;mso-wrap-distance-bottom:0;mso-position-horizontal:absolute;mso-position-horizontal-relative:text;mso-position-vertical:absolute;mso-position-vertical-relative:text;mso-width-percent:0;mso-height-percent:0;mso-width-relative:margin;mso-height-relative:margin;v-text-anchor:middle" arcsize="10923f" o:gfxdata="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" filled="f" strokecolor="#f79646 [3209]" strokeweight="2pt"/>
             </w:pict>
           </mc:Fallback>
         </mc:AlternateContent>
@@ -2224,7 +2224,7 @@
           </mc:Choice>
           <mc:Fallback>
             <w:pict>
-              <v:roundrect w14:anchorId="053315FA" id="Rounded Rectangle 23" o:spid="_x0000_s1026" style="position:absolute;margin-left:46.6pt;margin-top:50.05pt;width:55.55pt;height:77.9pt;rotation:90;z-index:251674112;visibility:visible;mso-wrap-style:square;mso-width-percent:0;mso-height-percent:0;mso-wrap-distance-left:9pt;mso-wrap-distance-top:0;mso-wrap-distance-right:9pt;mso-wrap-distance-bottom:0;mso-position-horizontal:absolute;mso-position-horizontal-relative:text;mso-position-vertical:absolute;mso-position-vertical-relative:text;mso-width-percent:0;mso-height-percent:0;mso-width-relative:margin;mso-height-relative:margin;v-text-anchor:middle" arcsize="10923f" o:gfxdata="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" filled="f" strokecolor="#f79646 [3209]" strokeweight="2pt"/>
+              <v:roundrect w14:anchorId="2D9D485E" id="Rounded Rectangle 23" o:spid="_x0000_s1026" style="position:absolute;margin-left:46.6pt;margin-top:50.05pt;width:55.55pt;height:77.9pt;rotation:90;z-index:251674112;visibility:visible;mso-wrap-style:square;mso-width-percent:0;mso-height-percent:0;mso-wrap-distance-left:9pt;mso-wrap-distance-top:0;mso-wrap-distance-right:9pt;mso-wrap-distance-bottom:0;mso-position-horizontal:absolute;mso-position-horizontal-relative:text;mso-position-vertical:absolute;mso-position-vertical-relative:text;mso-width-percent:0;mso-height-percent:0;mso-width-relative:margin;mso-height-relative:margin;v-text-anchor:middle" arcsize="10923f" o:gfxdata="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" filled="f" strokecolor="#f79646 [3209]" strokeweight="2pt"/>
             </w:pict>
           </mc:Fallback>
         </mc:AlternateContent>
@@ -2556,7 +2556,7 @@
                 </mc:Choice>
                 <mc:Fallback>
                   <w:pict>
-                    <v:roundrect w14:anchorId="3EC2183D" id="Rounded Rectangle 23" o:spid="_x0000_s1026" style="position:absolute;margin-left:60.05pt;margin-top:-35.85pt;width:45.9pt;height:134.75pt;rotation:90;z-index:251666944;visibility:visible;mso-wrap-style:square;mso-width-percent:0;mso-height-percent:0;mso-wrap-distance-left:9pt;mso-wrap-distance-top:0;mso-wrap-distance-right:9pt;mso-wrap-distance-bottom:0;mso-position-horizontal:absolute;mso-position-horizontal-relative:text;mso-position-vertical:absolute;mso-position-vertical-relative:text;mso-width-percent:0;mso-height-percent:0;mso-width-relative:margin;mso-height-relative:margin;v-text-anchor:middle" arcsize="10923f" o:gfxdata="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" filled="f" strokecolor="#f79646 [3209]" strokeweight="2pt"/>
+                    <v:roundrect w14:anchorId="1C427575" id="Rounded Rectangle 23" o:spid="_x0000_s1026" style="position:absolute;margin-left:60.05pt;margin-top:-35.85pt;width:45.9pt;height:134.75pt;rotation:90;z-index:251666944;visibility:visible;mso-wrap-style:square;mso-width-percent:0;mso-height-percent:0;mso-wrap-distance-left:9pt;mso-wrap-distance-top:0;mso-wrap-distance-right:9pt;mso-wrap-distance-bottom:0;mso-position-horizontal:absolute;mso-position-horizontal-relative:text;mso-position-vertical:absolute;mso-position-vertical-relative:text;mso-width-percent:0;mso-height-percent:0;mso-width-relative:margin;mso-height-relative:margin;v-text-anchor:middle" arcsize="10923f" o:gfxdata="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" filled="f" strokecolor="#f79646 [3209]" strokeweight="2pt"/>
                   </w:pict>
                 </mc:Fallback>
               </mc:AlternateContent>
@@ -2690,7 +2690,7 @@
                 </mc:Choice>
                 <mc:Fallback>
                   <w:pict>
-                    <v:roundrect w14:anchorId="72B8F701" id="Rounded Rectangle 23" o:spid="_x0000_s1026" style="position:absolute;margin-left:45.45pt;margin-top:44.7pt;width:97.5pt;height:75.4pt;z-index:251671040;visibility:visible;mso-wrap-style:square;mso-width-percent:0;mso-height-percent:0;mso-wrap-distance-left:9pt;mso-wrap-distance-top:0;mso-wrap-distance-right:9pt;mso-wrap-distance-bottom:0;mso-position-horizontal:absolute;mso-position-horizontal-relative:text;mso-position-vertical:absolute;mso-position-vertical-relative:text;mso-width-percent:0;mso-height-percent:0;mso-width-relative:margin;mso-height-relative:margin;v-text-anchor:middle" arcsize="10923f" o:gfxdata="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" filled="f" strokecolor="#f79646 [3209]" strokeweight="2pt"/>
+                    <v:roundrect w14:anchorId="5F1D90C6" id="Rounded Rectangle 23" o:spid="_x0000_s1026" style="position:absolute;margin-left:45.45pt;margin-top:44.7pt;width:97.5pt;height:75.4pt;z-index:251671040;visibility:visible;mso-wrap-style:square;mso-width-percent:0;mso-height-percent:0;mso-wrap-distance-left:9pt;mso-wrap-distance-top:0;mso-wrap-distance-right:9pt;mso-wrap-distance-bottom:0;mso-position-horizontal:absolute;mso-position-horizontal-relative:text;mso-position-vertical:absolute;mso-position-vertical-relative:text;mso-width-percent:0;mso-height-percent:0;mso-width-relative:margin;mso-height-relative:margin;v-text-anchor:middle" arcsize="10923f" o:gfxdata="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" filled="f" strokecolor="#f79646 [3209]" strokeweight="2pt"/>
                   </w:pict>
                 </mc:Fallback>
               </mc:AlternateContent>
@@ -4124,7 +4124,7 @@
           </mc:Choice>
           <mc:Fallback>
             <w:pict>
-              <v:roundrect w14:anchorId="0689D1A8" id="Rounded Rectangle 23" o:spid="_x0000_s1026" style="position:absolute;margin-left:45pt;margin-top:10.8pt;width:25.75pt;height:11.7pt;z-index:251630080;visibility:visible;mso-wrap-style:square;mso-wrap-distance-left:9pt;mso-wrap-distance-top:0;mso-wrap-distance-right:9pt;mso-wrap-distance-bottom:0;mso-position-horizontal:absolute;mso-position-horizontal-relative:text;mso-position-vertical:absolute;mso-position-vertical-relative:text;v-text-anchor:middle" arcsize="10923f" o:gfxdata="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" filled="f" strokecolor="#f79646 [3209]" strokeweight="2pt"/>
+              <v:roundrect w14:anchorId="6C54B624" id="Rounded Rectangle 23" o:spid="_x0000_s1026" style="position:absolute;margin-left:45pt;margin-top:10.8pt;width:25.75pt;height:11.7pt;z-index:251630080;visibility:visible;mso-wrap-style:square;mso-wrap-distance-left:9pt;mso-wrap-distance-top:0;mso-wrap-distance-right:9pt;mso-wrap-distance-bottom:0;mso-position-horizontal:absolute;mso-position-horizontal-relative:text;mso-position-vertical:absolute;mso-position-vertical-relative:text;v-text-anchor:middle" arcsize="10923f" o:gfxdata="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" filled="f" strokecolor="#f79646 [3209]" strokeweight="2pt"/>
             </w:pict>
           </mc:Fallback>
         </mc:AlternateContent>
@@ -4220,7 +4220,7 @@
           </mc:Choice>
           <mc:Fallback>
             <w:pict>
-              <v:shapetype w14:anchorId="58157D88" id="_x0000_t13" coordsize="21600,21600" o:spt="13" adj="16200,5400" path="m@0,l@0@1,0@1,0@2@0@2@0,21600,21600,10800xe">
+              <v:shapetype w14:anchorId="35ADF659" id="_x0000_t13" coordsize="21600,21600" o:spt="13" adj="16200,5400" path="m@0,l@0@1,0@1,0@2@0@2@0,21600,21600,10800xe">
                 <v:stroke joinstyle="miter"/>
                 <v:formulas>
                   <v:f eqn="val #0"/>
@@ -4390,7 +4390,7 @@
           </mc:Choice>
           <mc:Fallback>
             <w:pict>
-              <v:roundrect w14:anchorId="773882BA" id="Rounded Rectangle 23" o:spid="_x0000_s1026" style="position:absolute;margin-left:165.35pt;margin-top:131.7pt;width:63.35pt;height:10.9pt;z-index:251678208;visibility:visible;mso-wrap-style:square;mso-width-percent:0;mso-height-percent:0;mso-wrap-distance-left:9pt;mso-wrap-distance-top:0;mso-wrap-distance-right:9pt;mso-wrap-distance-bottom:0;mso-position-horizontal:absolute;mso-position-horizontal-relative:text;mso-position-vertical:absolute;mso-position-vertical-relative:text;mso-width-percent:0;mso-height-percent:0;mso-width-relative:margin;mso-height-relative:margin;v-text-anchor:middle" arcsize="10923f" o:gfxdata="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" filled="f" strokecolor="#f79646 [3209]" strokeweight="2pt"/>
+              <v:roundrect w14:anchorId="35125D66" id="Rounded Rectangle 23" o:spid="_x0000_s1026" style="position:absolute;margin-left:165.35pt;margin-top:131.7pt;width:63.35pt;height:10.9pt;z-index:251678208;visibility:visible;mso-wrap-style:square;mso-width-percent:0;mso-height-percent:0;mso-wrap-distance-left:9pt;mso-wrap-distance-top:0;mso-wrap-distance-right:9pt;mso-wrap-distance-bottom:0;mso-position-horizontal:absolute;mso-position-horizontal-relative:text;mso-position-vertical:absolute;mso-position-vertical-relative:text;mso-width-percent:0;mso-height-percent:0;mso-width-relative:margin;mso-height-relative:margin;v-text-anchor:middle" arcsize="10923f" o:gfxdata="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" filled="f" strokecolor="#f79646 [3209]" strokeweight="2pt"/>
             </w:pict>
           </mc:Fallback>
         </mc:AlternateContent>
@@ -4463,7 +4463,7 @@
           </mc:Choice>
           <mc:Fallback>
             <w:pict>
-              <v:roundrect w14:anchorId="254C6F07" id="Rounded Rectangle 23" o:spid="_x0000_s1026" style="position:absolute;margin-left:184.95pt;margin-top:31.8pt;width:54.1pt;height:14.4pt;z-index:251681280;visibility:visible;mso-wrap-style:square;mso-width-percent:0;mso-height-percent:0;mso-wrap-distance-left:9pt;mso-wrap-distance-top:0;mso-wrap-distance-right:9pt;mso-wrap-distance-bottom:0;mso-position-horizontal:absolute;mso-position-horizontal-relative:text;mso-position-vertical:absolute;mso-position-vertical-relative:text;mso-width-percent:0;mso-height-percent:0;mso-width-relative:margin;mso-height-relative:margin;v-text-anchor:middle" arcsize="10923f" o:gfxdata="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" filled="f" strokecolor="#f79646 [3209]" strokeweight="2pt"/>
+              <v:roundrect w14:anchorId="6904DFBC" id="Rounded Rectangle 23" o:spid="_x0000_s1026" style="position:absolute;margin-left:184.95pt;margin-top:31.8pt;width:54.1pt;height:14.4pt;z-index:251681280;visibility:visible;mso-wrap-style:square;mso-width-percent:0;mso-height-percent:0;mso-wrap-distance-left:9pt;mso-wrap-distance-top:0;mso-wrap-distance-right:9pt;mso-wrap-distance-bottom:0;mso-position-horizontal:absolute;mso-position-horizontal-relative:text;mso-position-vertical:absolute;mso-position-vertical-relative:text;mso-width-percent:0;mso-height-percent:0;mso-width-relative:margin;mso-height-relative:margin;v-text-anchor:middle" arcsize="10923f" o:gfxdata="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" filled="f" strokecolor="#f79646 [3209]" strokeweight="2pt"/>
             </w:pict>
           </mc:Fallback>
         </mc:AlternateContent>
@@ -4536,7 +4536,7 @@
           </mc:Choice>
           <mc:Fallback>
             <w:pict>
-              <v:roundrect w14:anchorId="712BE6C3" id="Rounded Rectangle 23" o:spid="_x0000_s1026" style="position:absolute;margin-left:52.55pt;margin-top:84.1pt;width:87pt;height:13.5pt;z-index:251631104;visibility:visible;mso-wrap-style:square;mso-width-percent:0;mso-height-percent:0;mso-wrap-distance-left:9pt;mso-wrap-distance-top:0;mso-wrap-distance-right:9pt;mso-wrap-distance-bottom:0;mso-position-horizontal:absolute;mso-position-horizontal-relative:text;mso-position-vertical:absolute;mso-position-vertical-relative:text;mso-width-percent:0;mso-height-percent:0;mso-width-relative:margin;mso-height-relative:margin;v-text-anchor:middle" arcsize="10923f" o:gfxdata="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" filled="f" strokecolor="#f79646 [3209]" strokeweight="2pt"/>
+              <v:roundrect w14:anchorId="15C3C073" id="Rounded Rectangle 23" o:spid="_x0000_s1026" style="position:absolute;margin-left:52.55pt;margin-top:84.1pt;width:87pt;height:13.5pt;z-index:251631104;visibility:visible;mso-wrap-style:square;mso-width-percent:0;mso-height-percent:0;mso-wrap-distance-left:9pt;mso-wrap-distance-top:0;mso-wrap-distance-right:9pt;mso-wrap-distance-bottom:0;mso-position-horizontal:absolute;mso-position-horizontal-relative:text;mso-position-vertical:absolute;mso-position-vertical-relative:text;mso-width-percent:0;mso-height-percent:0;mso-width-relative:margin;mso-height-relative:margin;v-text-anchor:middle" arcsize="10923f" o:gfxdata="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" filled="f" strokecolor="#f79646 [3209]" strokeweight="2pt"/>
             </w:pict>
           </mc:Fallback>
         </mc:AlternateContent>
@@ -6051,7 +6051,19 @@
         <w:rPr>
           <w:i/>
         </w:rPr>
-        <w:t>dsPIC33CK256MP506</w:t>
+        <w:t>dsPIC33C</w:t>
+      </w:r>
+      <w:r>
+        <w:rPr>
+          <w:i/>
+        </w:rPr>
+        <w:t>DVC</w:t>
+      </w:r>
+      <w:r>
+        <w:rPr>
+          <w:i/>
+        </w:rPr>
+        <w:t>256MP506</w:t>
       </w:r>
       <w:r>
         <w:t>.</w:t>
@@ -6141,7 +6153,7 @@
           </mc:Choice>
           <mc:Fallback>
             <w:pict>
-              <v:roundrect w14:anchorId="4176F2F9" id="Rounded Rectangle 23" o:spid="_x0000_s1026" style="position:absolute;margin-left:61.1pt;margin-top:9.05pt;width:79.85pt;height:13.5pt;z-index:251622912;visibility:visible;mso-wrap-style:square;mso-width-percent:0;mso-height-percent:0;mso-wrap-distance-left:9pt;mso-wrap-distance-top:0;mso-wrap-distance-right:9pt;mso-wrap-distance-bottom:0;mso-position-horizontal:absolute;mso-position-horizontal-relative:text;mso-position-vertical:absolute;mso-position-vertical-relative:text;mso-width-percent:0;mso-height-percent:0;mso-width-relative:margin;mso-height-relative:margin;v-text-anchor:middle" arcsize="10923f" o:gfxdata="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" filled="f" strokecolor="#f79646 [3209]" strokeweight="2pt"/>
+              <v:roundrect w14:anchorId="77DD46AD" id="Rounded Rectangle 23" o:spid="_x0000_s1026" style="position:absolute;margin-left:61.1pt;margin-top:9.05pt;width:79.85pt;height:13.5pt;z-index:251622912;visibility:visible;mso-wrap-style:square;mso-width-percent:0;mso-height-percent:0;mso-wrap-distance-left:9pt;mso-wrap-distance-top:0;mso-wrap-distance-right:9pt;mso-wrap-distance-bottom:0;mso-position-horizontal:absolute;mso-position-horizontal-relative:text;mso-position-vertical:absolute;mso-position-vertical-relative:text;mso-width-percent:0;mso-height-percent:0;mso-width-relative:margin;mso-height-relative:margin;v-text-anchor:middle" arcsize="10923f" o:gfxdata="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" filled="f" strokecolor="#f79646 [3209]" strokeweight="2pt"/>
             </w:pict>
           </mc:Fallback>
         </mc:AlternateContent>
@@ -6214,7 +6226,7 @@
           </mc:Choice>
           <mc:Fallback>
             <w:pict>
-              <v:roundrect w14:anchorId="2FCDB607" id="Rounded Rectangle 23" o:spid="_x0000_s1026" style="position:absolute;margin-left:253.7pt;margin-top:26.7pt;width:108.65pt;height:19.65pt;z-index:251628032;visibility:visible;mso-wrap-style:square;mso-width-percent:0;mso-height-percent:0;mso-wrap-distance-left:9pt;mso-wrap-distance-top:0;mso-wrap-distance-right:9pt;mso-wrap-distance-bottom:0;mso-position-horizontal:absolute;mso-position-horizontal-relative:text;mso-position-vertical:absolute;mso-position-vertical-relative:text;mso-width-percent:0;mso-height-percent:0;mso-width-relative:margin;mso-height-relative:margin;v-text-anchor:middle" arcsize="10923f" o:gfxdata="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" filled="f" strokecolor="#f79646 [3209]" strokeweight="2pt"/>
+              <v:roundrect w14:anchorId="791EEDDA" id="Rounded Rectangle 23" o:spid="_x0000_s1026" style="position:absolute;margin-left:253.7pt;margin-top:26.7pt;width:108.65pt;height:19.65pt;z-index:251628032;visibility:visible;mso-wrap-style:square;mso-width-percent:0;mso-height-percent:0;mso-wrap-distance-left:9pt;mso-wrap-distance-top:0;mso-wrap-distance-right:9pt;mso-wrap-distance-bottom:0;mso-position-horizontal:absolute;mso-position-horizontal-relative:text;mso-position-vertical:absolute;mso-position-vertical-relative:text;mso-width-percent:0;mso-height-percent:0;mso-width-relative:margin;mso-height-relative:margin;v-text-anchor:middle" arcsize="10923f" o:gfxdata="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" filled="f" strokecolor="#f79646 [3209]" strokeweight="2pt"/>
             </w:pict>
           </mc:Fallback>
         </mc:AlternateContent>
@@ -6230,10 +6242,10 @@
           <w:noProof/>
         </w:rPr>
         <w:drawing>
-          <wp:inline distT="0" distB="0" distL="0" distR="0" wp14:anchorId="0981D9F7" wp14:editId="553677B3">
-            <wp:extent cx="4643438" cy="2144035"/>
-            <wp:effectExtent l="0" t="0" r="5080" b="8890"/>
-            <wp:docPr id="43" name="Picture 43" descr="Graphical user interface, text, application&#10;&#10;Description automatically generated"/>
+          <wp:inline distT="0" distB="0" distL="0" distR="0" wp14:anchorId="5693BADC" wp14:editId="5D83B6E2">
+            <wp:extent cx="4821443" cy="2118360"/>
+            <wp:effectExtent l="0" t="0" r="0" b="0"/>
+            <wp:docPr id="5" name="Picture 5" descr="Graphical user interface, text, application&#10;&#10;Description automatically generated"/>
             <wp:cNvGraphicFramePr>
               <a:graphicFrameLocks xmlns:a="http://schemas.openxmlformats.org/drawingml/2006/main" noChangeAspect="1"/>
             </wp:cNvGraphicFramePr>
@@ -6241,7 +6253,7 @@
               <a:graphicData uri="http://schemas.openxmlformats.org/drawingml/2006/picture">
                 <pic:pic xmlns:pic="http://schemas.openxmlformats.org/drawingml/2006/picture">
                   <pic:nvPicPr>
-                    <pic:cNvPr id="43" name="Picture 43" descr="Graphical user interface, text, application&#10;&#10;Description automatically generated"/>
+                    <pic:cNvPr id="5" name="Picture 5" descr="Graphical user interface, text, application&#10;&#10;Description automatically generated"/>
                     <pic:cNvPicPr/>
                   </pic:nvPicPr>
                   <pic:blipFill>
@@ -6253,7 +6265,7 @@
                   <pic:spPr>
                     <a:xfrm>
                       <a:off x="0" y="0"/>
-                      <a:ext cx="4654979" cy="2149364"/>
+                      <a:ext cx="4843071" cy="2127863"/>
                     </a:xfrm>
                     <a:prstGeom prst="rect">
                       <a:avLst/>
@@ -6462,7 +6474,7 @@
           </mc:Choice>
           <mc:Fallback>
             <w:pict>
-              <v:shape w14:anchorId="4CFFD640" id="Right Arrow 13" o:spid="_x0000_s1026" type="#_x0000_t13" style="position:absolute;margin-left:176.45pt;margin-top:196pt;width:31.7pt;height:23.55pt;rotation:-9260218fd;z-index:251655680;visibility:visible;mso-wrap-style:square;mso-width-percent:0;mso-wrap-distance-left:9pt;mso-wrap-distance-top:0;mso-wrap-distance-right:9pt;mso-wrap-distance-bottom:0;mso-position-horizontal:absolute;mso-position-horizontal-relative:text;mso-position-vertical:absolute;mso-position-vertical-relative:text;mso-width-percent:0;mso-width-relative:margin;v-text-anchor:middle" o:gfxdata="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" adj="13577" fillcolor="#cb6c1d" stroked="f">
+              <v:shape w14:anchorId="4C1C7C4C" id="Right Arrow 13" o:spid="_x0000_s1026" type="#_x0000_t13" style="position:absolute;margin-left:176.45pt;margin-top:196pt;width:31.7pt;height:23.55pt;rotation:-9260218fd;z-index:251655680;visibility:visible;mso-wrap-style:square;mso-width-percent:0;mso-wrap-distance-left:9pt;mso-wrap-distance-top:0;mso-wrap-distance-right:9pt;mso-wrap-distance-bottom:0;mso-position-horizontal:absolute;mso-position-horizontal-relative:text;mso-position-vertical:absolute;mso-position-vertical-relative:text;mso-width-percent:0;mso-width-relative:margin;v-text-anchor:middle" o:gfxdata="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" adj="13577" fillcolor="#cb6c1d" stroked="f">
                 <v:fill color2="#ff8f26" rotate="t" angle="180" colors="0 #cb6c1d;52429f #ff8f2a;1 #ff8f26" focus="100%" type="gradient">
                   <o:fill v:ext="view" type="gradientUnscaled"/>
                 </v:fill>
@@ -6543,7 +6555,7 @@
           </mc:Choice>
           <mc:Fallback>
             <w:pict>
-              <v:roundrect w14:anchorId="0DC08EBA" id="Rounded Rectangle 44" o:spid="_x0000_s1026" style="position:absolute;margin-left:85.5pt;margin-top:184.3pt;width:87.6pt;height:11.5pt;z-index:251661824;visibility:visible;mso-wrap-style:square;mso-width-percent:0;mso-height-percent:0;mso-wrap-distance-left:9pt;mso-wrap-distance-top:0;mso-wrap-distance-right:9pt;mso-wrap-distance-bottom:0;mso-position-horizontal:absolute;mso-position-horizontal-relative:text;mso-position-vertical:absolute;mso-position-vertical-relative:text;mso-width-percent:0;mso-height-percent:0;mso-width-relative:margin;mso-height-relative:margin;v-text-anchor:middle" arcsize="10923f" o:gfxdata="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" filled="f" strokecolor="#f79646 [3209]" strokeweight="2pt"/>
+              <v:roundrect w14:anchorId="2BD04F00" id="Rounded Rectangle 44" o:spid="_x0000_s1026" style="position:absolute;margin-left:85.5pt;margin-top:184.3pt;width:87.6pt;height:11.5pt;z-index:251661824;visibility:visible;mso-wrap-style:square;mso-width-percent:0;mso-height-percent:0;mso-wrap-distance-left:9pt;mso-wrap-distance-top:0;mso-wrap-distance-right:9pt;mso-wrap-distance-bottom:0;mso-position-horizontal:absolute;mso-position-horizontal-relative:text;mso-position-vertical:absolute;mso-position-vertical-relative:text;mso-width-percent:0;mso-height-percent:0;mso-width-relative:margin;mso-height-relative:margin;v-text-anchor:middle" arcsize="10923f" o:gfxdata="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" filled="f" strokecolor="#f79646 [3209]" strokeweight="2pt"/>
             </w:pict>
           </mc:Fallback>
         </mc:AlternateContent>
@@ -6619,7 +6631,7 @@
           </mc:Choice>
           <mc:Fallback>
             <w:pict>
-              <v:roundrect w14:anchorId="2B4791D4" id="Rounded Rectangle 44" o:spid="_x0000_s1026" style="position:absolute;margin-left:60.45pt;margin-top:37.7pt;width:35.05pt;height:12.5pt;z-index:251670016;visibility:visible;mso-wrap-style:square;mso-width-percent:0;mso-height-percent:0;mso-wrap-distance-left:9pt;mso-wrap-distance-top:0;mso-wrap-distance-right:9pt;mso-wrap-distance-bottom:0;mso-position-horizontal:absolute;mso-position-horizontal-relative:text;mso-position-vertical:absolute;mso-position-vertical-relative:text;mso-width-percent:0;mso-height-percent:0;mso-width-relative:margin;mso-height-relative:margin;v-text-anchor:middle" arcsize="10923f" o:gfxdata="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" filled="f" strokecolor="#f79646 [3209]" strokeweight="2pt"/>
+              <v:roundrect w14:anchorId="366D83DB" id="Rounded Rectangle 44" o:spid="_x0000_s1026" style="position:absolute;margin-left:60.45pt;margin-top:37.7pt;width:35.05pt;height:12.5pt;z-index:251670016;visibility:visible;mso-wrap-style:square;mso-width-percent:0;mso-height-percent:0;mso-wrap-distance-left:9pt;mso-wrap-distance-top:0;mso-wrap-distance-right:9pt;mso-wrap-distance-bottom:0;mso-position-horizontal:absolute;mso-position-horizontal-relative:text;mso-position-vertical:absolute;mso-position-vertical-relative:text;mso-width-percent:0;mso-height-percent:0;mso-width-relative:margin;mso-height-relative:margin;v-text-anchor:middle" arcsize="10923f" o:gfxdata="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" filled="f" strokecolor="#f79646 [3209]" strokeweight="2pt"/>
             </w:pict>
           </mc:Fallback>
         </mc:AlternateContent>
@@ -6782,15 +6794,7 @@
         <w:t>TORQUE_MODE</w:t>
       </w:r>
       <w:r>
-        <w:t xml:space="preserve"> </w:t>
-      </w:r>
-      <w:proofErr w:type="gramStart"/>
-      <w:r>
-        <w:t>are</w:t>
-      </w:r>
-      <w:proofErr w:type="gramEnd"/>
-      <w:r>
-        <w:t xml:space="preserve"> not defined.</w:t>
+        <w:t xml:space="preserve"> are not defined.</w:t>
       </w:r>
     </w:p>
     <w:p>
@@ -6928,7 +6932,7 @@
           </mc:Choice>
           <mc:Fallback>
             <w:pict>
-              <v:roundrect w14:anchorId="523D4449" id="Rounded Rectangle 44" o:spid="_x0000_s1026" style="position:absolute;margin-left:121.8pt;margin-top:76.65pt;width:72.75pt;height:11.6pt;z-index:251692544;visibility:visible;mso-wrap-style:square;mso-width-percent:0;mso-height-percent:0;mso-wrap-distance-left:9pt;mso-wrap-distance-top:0;mso-wrap-distance-right:9pt;mso-wrap-distance-bottom:0;mso-position-horizontal:absolute;mso-position-horizontal-relative:text;mso-position-vertical:absolute;mso-position-vertical-relative:text;mso-width-percent:0;mso-height-percent:0;mso-width-relative:margin;mso-height-relative:margin;v-text-anchor:middle" arcsize="10923f" o:gfxdata="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" filled="f" strokecolor="#f79646 [3209]" strokeweight="2pt"/>
+              <v:roundrect w14:anchorId="2F678771" id="Rounded Rectangle 44" o:spid="_x0000_s1026" style="position:absolute;margin-left:121.8pt;margin-top:76.65pt;width:72.75pt;height:11.6pt;z-index:251692544;visibility:visible;mso-wrap-style:square;mso-width-percent:0;mso-height-percent:0;mso-wrap-distance-left:9pt;mso-wrap-distance-top:0;mso-wrap-distance-right:9pt;mso-wrap-distance-bottom:0;mso-position-horizontal:absolute;mso-position-horizontal-relative:text;mso-position-vertical:absolute;mso-position-vertical-relative:text;mso-width-percent:0;mso-height-percent:0;mso-width-relative:margin;mso-height-relative:margin;v-text-anchor:middle" arcsize="10923f" o:gfxdata="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" filled="f" strokecolor="#f79646 [3209]" strokeweight="2pt"/>
             </w:pict>
           </mc:Fallback>
         </mc:AlternateContent>
@@ -7004,7 +7008,7 @@
           </mc:Choice>
           <mc:Fallback>
             <w:pict>
-              <v:roundrect w14:anchorId="71FFCE7D" id="Rounded Rectangle 44" o:spid="_x0000_s1026" style="position:absolute;margin-left:265.45pt;margin-top:73.8pt;width:97.5pt;height:13.55pt;z-index:251688448;visibility:visible;mso-wrap-style:square;mso-width-percent:0;mso-height-percent:0;mso-wrap-distance-left:9pt;mso-wrap-distance-top:0;mso-wrap-distance-right:9pt;mso-wrap-distance-bottom:0;mso-position-horizontal:absolute;mso-position-horizontal-relative:text;mso-position-vertical:absolute;mso-position-vertical-relative:text;mso-width-percent:0;mso-height-percent:0;mso-width-relative:margin;mso-height-relative:margin;v-text-anchor:middle" arcsize="10923f" o:gfxdata="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" filled="f" strokecolor="#f79646 [3209]" strokeweight="2pt"/>
+              <v:roundrect w14:anchorId="6DBC47BB" id="Rounded Rectangle 44" o:spid="_x0000_s1026" style="position:absolute;margin-left:265.45pt;margin-top:73.8pt;width:97.5pt;height:13.55pt;z-index:251688448;visibility:visible;mso-wrap-style:square;mso-width-percent:0;mso-height-percent:0;mso-wrap-distance-left:9pt;mso-wrap-distance-top:0;mso-wrap-distance-right:9pt;mso-wrap-distance-bottom:0;mso-position-horizontal:absolute;mso-position-horizontal-relative:text;mso-position-vertical:absolute;mso-position-vertical-relative:text;mso-width-percent:0;mso-height-percent:0;mso-width-relative:margin;mso-height-relative:margin;v-text-anchor:middle" arcsize="10923f" o:gfxdata="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" filled="f" strokecolor="#f79646 [3209]" strokeweight="2pt"/>
             </w:pict>
           </mc:Fallback>
         </mc:AlternateContent>
@@ -7236,7 +7240,7 @@
           </mc:Choice>
           <mc:Fallback>
             <w:pict>
-              <v:roundrect w14:anchorId="5C15E693" id="Rounded Rectangle 44" o:spid="_x0000_s1026" style="position:absolute;margin-left:121.85pt;margin-top:75.35pt;width:72.75pt;height:11.6pt;z-index:251699712;visibility:visible;mso-wrap-style:square;mso-width-percent:0;mso-height-percent:0;mso-wrap-distance-left:9pt;mso-wrap-distance-top:0;mso-wrap-distance-right:9pt;mso-wrap-distance-bottom:0;mso-position-horizontal:absolute;mso-position-horizontal-relative:text;mso-position-vertical:absolute;mso-position-vertical-relative:text;mso-width-percent:0;mso-height-percent:0;mso-width-relative:margin;mso-height-relative:margin;v-text-anchor:middle" arcsize="10923f" o:gfxdata="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" filled="f" strokecolor="#f79646 [3209]" strokeweight="2pt"/>
+              <v:roundrect w14:anchorId="12E33DD7" id="Rounded Rectangle 44" o:spid="_x0000_s1026" style="position:absolute;margin-left:121.85pt;margin-top:75.35pt;width:72.75pt;height:11.6pt;z-index:251699712;visibility:visible;mso-wrap-style:square;mso-width-percent:0;mso-height-percent:0;mso-wrap-distance-left:9pt;mso-wrap-distance-top:0;mso-wrap-distance-right:9pt;mso-wrap-distance-bottom:0;mso-position-horizontal:absolute;mso-position-horizontal-relative:text;mso-position-vertical:absolute;mso-position-vertical-relative:text;mso-width-percent:0;mso-height-percent:0;mso-width-relative:margin;mso-height-relative:margin;v-text-anchor:middle" arcsize="10923f" o:gfxdata="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" filled="f" strokecolor="#f79646 [3209]" strokeweight="2pt"/>
             </w:pict>
           </mc:Fallback>
         </mc:AlternateContent>
@@ -7312,7 +7316,7 @@
           </mc:Choice>
           <mc:Fallback>
             <w:pict>
-              <v:roundrect w14:anchorId="761D58F2" id="Rounded Rectangle 44" o:spid="_x0000_s1026" style="position:absolute;margin-left:256.45pt;margin-top:73.35pt;width:97.5pt;height:13.55pt;z-index:251696640;visibility:visible;mso-wrap-style:square;mso-width-percent:0;mso-height-percent:0;mso-wrap-distance-left:9pt;mso-wrap-distance-top:0;mso-wrap-distance-right:9pt;mso-wrap-distance-bottom:0;mso-position-horizontal:absolute;mso-position-horizontal-relative:text;mso-position-vertical:absolute;mso-position-vertical-relative:text;mso-width-percent:0;mso-height-percent:0;mso-width-relative:margin;mso-height-relative:margin;v-text-anchor:middle" arcsize="10923f" o:gfxdata="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" filled="f" strokecolor="#f79646 [3209]" strokeweight="2pt"/>
+              <v:roundrect w14:anchorId="38388671" id="Rounded Rectangle 44" o:spid="_x0000_s1026" style="position:absolute;margin-left:256.45pt;margin-top:73.35pt;width:97.5pt;height:13.55pt;z-index:251696640;visibility:visible;mso-wrap-style:square;mso-width-percent:0;mso-height-percent:0;mso-wrap-distance-left:9pt;mso-wrap-distance-top:0;mso-wrap-distance-right:9pt;mso-wrap-distance-bottom:0;mso-position-horizontal:absolute;mso-position-horizontal-relative:text;mso-position-vertical:absolute;mso-position-vertical-relative:text;mso-width-percent:0;mso-height-percent:0;mso-width-relative:margin;mso-height-relative:margin;v-text-anchor:middle" arcsize="10923f" o:gfxdata="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" filled="f" strokecolor="#f79646 [3209]" strokeweight="2pt"/>
             </w:pict>
           </mc:Fallback>
         </mc:AlternateContent>
@@ -7530,7 +7534,7 @@
           </mc:Choice>
           <mc:Fallback>
             <w:pict>
-              <v:roundrect w14:anchorId="6876D6DB" id="Rounded Rectangle 44" o:spid="_x0000_s1026" style="position:absolute;margin-left:225.35pt;margin-top:93.7pt;width:97.5pt;height:13.55pt;z-index:251684352;visibility:visible;mso-wrap-style:square;mso-width-percent:0;mso-height-percent:0;mso-wrap-distance-left:9pt;mso-wrap-distance-top:0;mso-wrap-distance-right:9pt;mso-wrap-distance-bottom:0;mso-position-horizontal:absolute;mso-position-horizontal-relative:text;mso-position-vertical:absolute;mso-position-vertical-relative:text;mso-width-percent:0;mso-height-percent:0;mso-width-relative:margin;mso-height-relative:margin;v-text-anchor:middle" arcsize="10923f" o:gfxdata="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" filled="f" strokecolor="#f79646 [3209]" strokeweight="2pt"/>
+              <v:roundrect w14:anchorId="0CDD96D8" id="Rounded Rectangle 44" o:spid="_x0000_s1026" style="position:absolute;margin-left:225.35pt;margin-top:93.7pt;width:97.5pt;height:13.55pt;z-index:251684352;visibility:visible;mso-wrap-style:square;mso-width-percent:0;mso-height-percent:0;mso-wrap-distance-left:9pt;mso-wrap-distance-top:0;mso-wrap-distance-right:9pt;mso-wrap-distance-bottom:0;mso-position-horizontal:absolute;mso-position-horizontal-relative:text;mso-position-vertical:absolute;mso-position-vertical-relative:text;mso-width-percent:0;mso-height-percent:0;mso-width-relative:margin;mso-height-relative:margin;v-text-anchor:middle" arcsize="10923f" o:gfxdata="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" filled="f" strokecolor="#f79646 [3209]" strokeweight="2pt"/>
             </w:pict>
           </mc:Fallback>
         </mc:AlternateContent>
@@ -7606,7 +7610,7 @@
           </mc:Choice>
           <mc:Fallback>
             <w:pict>
-              <v:roundrect w14:anchorId="77F94E6C" id="Rounded Rectangle 44" o:spid="_x0000_s1026" style="position:absolute;margin-left:70.4pt;margin-top:89.05pt;width:72.75pt;height:11.6pt;z-index:251701760;visibility:visible;mso-wrap-style:square;mso-width-percent:0;mso-height-percent:0;mso-wrap-distance-left:9pt;mso-wrap-distance-top:0;mso-wrap-distance-right:9pt;mso-wrap-distance-bottom:0;mso-position-horizontal:absolute;mso-position-horizontal-relative:text;mso-position-vertical:absolute;mso-position-vertical-relative:text;mso-width-percent:0;mso-height-percent:0;mso-width-relative:margin;mso-height-relative:margin;v-text-anchor:middle" arcsize="10923f" o:gfxdata="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" filled="f" strokecolor="#f79646 [3209]" strokeweight="2pt"/>
+              <v:roundrect w14:anchorId="6195C847" id="Rounded Rectangle 44" o:spid="_x0000_s1026" style="position:absolute;margin-left:70.4pt;margin-top:89.05pt;width:72.75pt;height:11.6pt;z-index:251701760;visibility:visible;mso-wrap-style:square;mso-width-percent:0;mso-height-percent:0;mso-wrap-distance-left:9pt;mso-wrap-distance-top:0;mso-wrap-distance-right:9pt;mso-wrap-distance-bottom:0;mso-position-horizontal:absolute;mso-position-horizontal-relative:text;mso-position-vertical:absolute;mso-position-vertical-relative:text;mso-width-percent:0;mso-height-percent:0;mso-width-relative:margin;mso-height-relative:margin;v-text-anchor:middle" arcsize="10923f" o:gfxdata="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" filled="f" strokecolor="#f79646 [3209]" strokeweight="2pt"/>
             </w:pict>
           </mc:Fallback>
         </mc:AlternateContent>
@@ -7863,7 +7867,7 @@
           </mc:Choice>
           <mc:Fallback>
             <w:pict>
-              <v:roundrect w14:anchorId="640E674C" id="Rounded Rectangle 44" o:spid="_x0000_s1026" style="position:absolute;margin-left:81.6pt;margin-top:85.9pt;width:51pt;height:13.5pt;z-index:251668992;visibility:visible;mso-wrap-style:square;mso-width-percent:0;mso-height-percent:0;mso-wrap-distance-left:9pt;mso-wrap-distance-top:0;mso-wrap-distance-right:9pt;mso-wrap-distance-bottom:0;mso-position-horizontal:absolute;mso-position-horizontal-relative:text;mso-position-vertical:absolute;mso-position-vertical-relative:text;mso-width-percent:0;mso-height-percent:0;mso-width-relative:margin;mso-height-relative:margin;v-text-anchor:middle" arcsize="10923f" o:gfxdata="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" filled="f" strokecolor="#f79646 [3209]" strokeweight="2pt"/>
+              <v:roundrect w14:anchorId="03530CD4" id="Rounded Rectangle 44" o:spid="_x0000_s1026" style="position:absolute;margin-left:81.6pt;margin-top:85.9pt;width:51pt;height:13.5pt;z-index:251668992;visibility:visible;mso-wrap-style:square;mso-width-percent:0;mso-height-percent:0;mso-wrap-distance-left:9pt;mso-wrap-distance-top:0;mso-wrap-distance-right:9pt;mso-wrap-distance-bottom:0;mso-position-horizontal:absolute;mso-position-horizontal-relative:text;mso-position-vertical:absolute;mso-position-vertical-relative:text;mso-width-percent:0;mso-height-percent:0;mso-width-relative:margin;mso-height-relative:margin;v-text-anchor:middle" arcsize="10923f" o:gfxdata="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" filled="f" strokecolor="#f79646 [3209]" strokeweight="2pt"/>
             </w:pict>
           </mc:Fallback>
         </mc:AlternateContent>
@@ -7939,7 +7943,7 @@
           </mc:Choice>
           <mc:Fallback>
             <w:pict>
-              <v:roundrect w14:anchorId="07EBA29D" id="Rounded Rectangle 44" o:spid="_x0000_s1026" style="position:absolute;margin-left:229.5pt;margin-top:89.4pt;width:97.5pt;height:13.55pt;z-index:251675136;visibility:visible;mso-wrap-style:square;mso-width-percent:0;mso-height-percent:0;mso-wrap-distance-left:9pt;mso-wrap-distance-top:0;mso-wrap-distance-right:9pt;mso-wrap-distance-bottom:0;mso-position-horizontal:absolute;mso-position-horizontal-relative:text;mso-position-vertical:absolute;mso-position-vertical-relative:text;mso-width-percent:0;mso-height-percent:0;mso-width-relative:margin;mso-height-relative:margin;v-text-anchor:middle" arcsize="10923f" o:gfxdata="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" filled="f" strokecolor="#f79646 [3209]" strokeweight="2pt"/>
+              <v:roundrect w14:anchorId="7B5AED28" id="Rounded Rectangle 44" o:spid="_x0000_s1026" style="position:absolute;margin-left:229.5pt;margin-top:89.4pt;width:97.5pt;height:13.55pt;z-index:251675136;visibility:visible;mso-wrap-style:square;mso-width-percent:0;mso-height-percent:0;mso-wrap-distance-left:9pt;mso-wrap-distance-top:0;mso-wrap-distance-right:9pt;mso-wrap-distance-bottom:0;mso-position-horizontal:absolute;mso-position-horizontal-relative:text;mso-position-vertical:absolute;mso-position-vertical-relative:text;mso-width-percent:0;mso-height-percent:0;mso-width-relative:margin;mso-height-relative:margin;v-text-anchor:middle" arcsize="10923f" o:gfxdata="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" filled="f" strokecolor="#f79646 [3209]" strokeweight="2pt"/>
             </w:pict>
           </mc:Fallback>
         </mc:AlternateContent>
@@ -8434,7 +8438,23 @@
           <w:sz w:val="20"/>
           <w:szCs w:val="20"/>
         </w:rPr>
-        <w:t>dsPIC33CK-M</w:t>
+        <w:t>dsPIC33C</w:t>
+      </w:r>
+      <w:r>
+        <w:rPr>
+          <w:rFonts w:ascii="Arial" w:hAnsi="Arial" w:cs="Arial"/>
+          <w:sz w:val="20"/>
+          <w:szCs w:val="20"/>
+        </w:rPr>
+        <w:t>D</w:t>
+      </w:r>
+      <w:r>
+        <w:rPr>
+          <w:rFonts w:ascii="Arial" w:hAnsi="Arial" w:cs="Arial"/>
+          <w:sz w:val="20"/>
+          <w:szCs w:val="20"/>
+        </w:rPr>
+        <w:t>-M</w:t>
       </w:r>
       <w:r>
         <w:rPr>
@@ -8474,23 +8494,7 @@
           <w:sz w:val="20"/>
           <w:szCs w:val="20"/>
         </w:rPr>
-        <w:t>6</w:t>
-      </w:r>
-      <w:r>
-        <w:rPr>
-          <w:rFonts w:ascii="Arial" w:hAnsi="Arial" w:cs="Arial"/>
-          <w:sz w:val="20"/>
-          <w:szCs w:val="20"/>
-        </w:rPr>
-        <w:t>.</w:t>
-      </w:r>
-      <w:r>
-        <w:rPr>
-          <w:rFonts w:ascii="Arial" w:hAnsi="Arial" w:cs="Arial"/>
-          <w:sz w:val="20"/>
-          <w:szCs w:val="20"/>
-        </w:rPr>
-        <w:t>176</w:t>
+        <w:t>0.1</w:t>
       </w:r>
       <w:r>
         <w:rPr>
@@ -8563,7 +8567,80 @@
         <mc:AlternateContent>
           <mc:Choice Requires="wps">
             <w:drawing>
-              <wp:anchor distT="0" distB="0" distL="114300" distR="114300" simplePos="0" relativeHeight="251614720" behindDoc="0" locked="0" layoutInCell="1" allowOverlap="1" wp14:anchorId="6241969B" wp14:editId="67FA513D">
+              <wp:anchor distT="0" distB="0" distL="114300" distR="114300" simplePos="0" relativeHeight="251658240" behindDoc="0" locked="0" layoutInCell="1" allowOverlap="1" wp14:anchorId="74B20AE8" wp14:editId="604A2ADD">
+                <wp:simplePos x="0" y="0"/>
+                <wp:positionH relativeFrom="column">
+                  <wp:posOffset>2369820</wp:posOffset>
+                </wp:positionH>
+                <wp:positionV relativeFrom="paragraph">
+                  <wp:posOffset>871855</wp:posOffset>
+                </wp:positionV>
+                <wp:extent cx="904875" cy="289560"/>
+                <wp:effectExtent l="0" t="0" r="28575" b="15240"/>
+                <wp:wrapNone/>
+                <wp:docPr id="76" name="Rounded Rectangle 41"/>
+                <wp:cNvGraphicFramePr/>
+                <a:graphic xmlns:a="http://schemas.openxmlformats.org/drawingml/2006/main">
+                  <a:graphicData uri="http://schemas.microsoft.com/office/word/2010/wordprocessingShape">
+                    <wps:wsp>
+                      <wps:cNvSpPr/>
+                      <wps:spPr>
+                        <a:xfrm>
+                          <a:off x="0" y="0"/>
+                          <a:ext cx="904875" cy="289560"/>
+                        </a:xfrm>
+                        <a:prstGeom prst="roundRect">
+                          <a:avLst/>
+                        </a:prstGeom>
+                        <a:noFill/>
+                      </wps:spPr>
+                      <wps:style>
+                        <a:lnRef idx="2">
+                          <a:schemeClr val="accent6"/>
+                        </a:lnRef>
+                        <a:fillRef idx="1">
+                          <a:schemeClr val="lt1"/>
+                        </a:fillRef>
+                        <a:effectRef idx="0">
+                          <a:schemeClr val="accent6"/>
+                        </a:effectRef>
+                        <a:fontRef idx="minor">
+                          <a:schemeClr val="dk1"/>
+                        </a:fontRef>
+                      </wps:style>
+                      <wps:bodyPr rot="0" spcFirstLastPara="0" vertOverflow="overflow" horzOverflow="overflow" vert="horz" wrap="square" lIns="91440" tIns="45720" rIns="91440" bIns="45720" numCol="1" spcCol="0" rtlCol="0" fromWordArt="0" anchor="ctr" anchorCtr="0" forceAA="0" compatLnSpc="1">
+                        <a:prstTxWarp prst="textNoShape">
+                          <a:avLst/>
+                        </a:prstTxWarp>
+                        <a:noAutofit/>
+                      </wps:bodyPr>
+                    </wps:wsp>
+                  </a:graphicData>
+                </a:graphic>
+                <wp14:sizeRelH relativeFrom="margin">
+                  <wp14:pctWidth>0</wp14:pctWidth>
+                </wp14:sizeRelH>
+                <wp14:sizeRelV relativeFrom="margin">
+                  <wp14:pctHeight>0</wp14:pctHeight>
+                </wp14:sizeRelV>
+              </wp:anchor>
+            </w:drawing>
+          </mc:Choice>
+          <mc:Fallback>
+            <w:pict>
+              <v:roundrect w14:anchorId="3DB2D38A" id="Rounded Rectangle 41" o:spid="_x0000_s1026" style="position:absolute;margin-left:186.6pt;margin-top:68.65pt;width:71.25pt;height:22.8pt;z-index:251658240;visibility:visible;mso-wrap-style:square;mso-width-percent:0;mso-height-percent:0;mso-wrap-distance-left:9pt;mso-wrap-distance-top:0;mso-wrap-distance-right:9pt;mso-wrap-distance-bottom:0;mso-position-horizontal:absolute;mso-position-horizontal-relative:text;mso-position-vertical:absolute;mso-position-vertical-relative:text;mso-width-percent:0;mso-height-percent:0;mso-width-relative:margin;mso-height-relative:margin;v-text-anchor:middle" arcsize="10923f" o:gfxdata="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" filled="f" strokecolor="#f79646 [3209]" strokeweight="2pt"/>
+            </w:pict>
+          </mc:Fallback>
+        </mc:AlternateContent>
+      </w:r>
+      <w:r>
+        <w:rPr>
+          <w:noProof/>
+        </w:rPr>
+        <mc:AlternateContent>
+          <mc:Choice Requires="wps">
+            <w:drawing>
+              <wp:anchor distT="0" distB="0" distL="114300" distR="114300" simplePos="0" relativeHeight="251656192" behindDoc="0" locked="0" layoutInCell="1" allowOverlap="1" wp14:anchorId="6241969B" wp14:editId="203D098C">
                 <wp:simplePos x="0" y="0"/>
                 <wp:positionH relativeFrom="column">
                   <wp:posOffset>2405063</wp:posOffset>
@@ -8624,80 +8701,7 @@
           </mc:Choice>
           <mc:Fallback>
             <w:pict>
-              <v:roundrect w14:anchorId="636CA196" id="Rounded Rectangle 41" o:spid="_x0000_s1026" style="position:absolute;margin-left:189.4pt;margin-top:111.1pt;width:129.35pt;height:19.85pt;z-index:251614720;visibility:visible;mso-wrap-style:square;mso-width-percent:0;mso-height-percent:0;mso-wrap-distance-left:9pt;mso-wrap-distance-top:0;mso-wrap-distance-right:9pt;mso-wrap-distance-bottom:0;mso-position-horizontal:absolute;mso-position-horizontal-relative:text;mso-position-vertical:absolute;mso-position-vertical-relative:text;mso-width-percent:0;mso-height-percent:0;mso-width-relative:margin;mso-height-relative:margin;v-text-anchor:middle" arcsize="10923f" o:gfxdata="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" filled="f" strokecolor="#f79646 [3209]" strokeweight="2pt"/>
-            </w:pict>
-          </mc:Fallback>
-        </mc:AlternateContent>
-      </w:r>
-      <w:r>
-        <w:rPr>
-          <w:noProof/>
-        </w:rPr>
-        <mc:AlternateContent>
-          <mc:Choice Requires="wps">
-            <w:drawing>
-              <wp:anchor distT="0" distB="0" distL="114300" distR="114300" simplePos="0" relativeHeight="251647488" behindDoc="0" locked="0" layoutInCell="1" allowOverlap="1" wp14:anchorId="74B20AE8" wp14:editId="6ACBBB12">
-                <wp:simplePos x="0" y="0"/>
-                <wp:positionH relativeFrom="column">
-                  <wp:posOffset>2371724</wp:posOffset>
-                </wp:positionH>
-                <wp:positionV relativeFrom="paragraph">
-                  <wp:posOffset>868046</wp:posOffset>
-                </wp:positionV>
-                <wp:extent cx="904875" cy="147638"/>
-                <wp:effectExtent l="0" t="0" r="28575" b="24130"/>
-                <wp:wrapNone/>
-                <wp:docPr id="76" name="Rounded Rectangle 41"/>
-                <wp:cNvGraphicFramePr/>
-                <a:graphic xmlns:a="http://schemas.openxmlformats.org/drawingml/2006/main">
-                  <a:graphicData uri="http://schemas.microsoft.com/office/word/2010/wordprocessingShape">
-                    <wps:wsp>
-                      <wps:cNvSpPr/>
-                      <wps:spPr>
-                        <a:xfrm>
-                          <a:off x="0" y="0"/>
-                          <a:ext cx="904875" cy="147638"/>
-                        </a:xfrm>
-                        <a:prstGeom prst="roundRect">
-                          <a:avLst/>
-                        </a:prstGeom>
-                        <a:noFill/>
-                      </wps:spPr>
-                      <wps:style>
-                        <a:lnRef idx="2">
-                          <a:schemeClr val="accent6"/>
-                        </a:lnRef>
-                        <a:fillRef idx="1">
-                          <a:schemeClr val="lt1"/>
-                        </a:fillRef>
-                        <a:effectRef idx="0">
-                          <a:schemeClr val="accent6"/>
-                        </a:effectRef>
-                        <a:fontRef idx="minor">
-                          <a:schemeClr val="dk1"/>
-                        </a:fontRef>
-                      </wps:style>
-                      <wps:bodyPr rot="0" spcFirstLastPara="0" vertOverflow="overflow" horzOverflow="overflow" vert="horz" wrap="square" lIns="91440" tIns="45720" rIns="91440" bIns="45720" numCol="1" spcCol="0" rtlCol="0" fromWordArt="0" anchor="ctr" anchorCtr="0" forceAA="0" compatLnSpc="1">
-                        <a:prstTxWarp prst="textNoShape">
-                          <a:avLst/>
-                        </a:prstTxWarp>
-                        <a:noAutofit/>
-                      </wps:bodyPr>
-                    </wps:wsp>
-                  </a:graphicData>
-                </a:graphic>
-                <wp14:sizeRelH relativeFrom="margin">
-                  <wp14:pctWidth>0</wp14:pctWidth>
-                </wp14:sizeRelH>
-                <wp14:sizeRelV relativeFrom="margin">
-                  <wp14:pctHeight>0</wp14:pctHeight>
-                </wp14:sizeRelV>
-              </wp:anchor>
-            </w:drawing>
-          </mc:Choice>
-          <mc:Fallback>
-            <w:pict>
-              <v:roundrect w14:anchorId="0187E1EC" id="Rounded Rectangle 41" o:spid="_x0000_s1026" style="position:absolute;margin-left:186.75pt;margin-top:68.35pt;width:71.25pt;height:11.65pt;z-index:251647488;visibility:visible;mso-wrap-style:square;mso-width-percent:0;mso-height-percent:0;mso-wrap-distance-left:9pt;mso-wrap-distance-top:0;mso-wrap-distance-right:9pt;mso-wrap-distance-bottom:0;mso-position-horizontal:absolute;mso-position-horizontal-relative:text;mso-position-vertical:absolute;mso-position-vertical-relative:text;mso-width-percent:0;mso-height-percent:0;mso-width-relative:margin;mso-height-relative:margin;v-text-anchor:middle" arcsize="10923f" o:gfxdata="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" filled="f" strokecolor="#f79646 [3209]" strokeweight="2pt"/>
+              <v:roundrect w14:anchorId="2F49D086" id="Rounded Rectangle 41" o:spid="_x0000_s1026" style="position:absolute;margin-left:189.4pt;margin-top:111.1pt;width:129.35pt;height:19.85pt;z-index:251656192;visibility:visible;mso-wrap-style:square;mso-width-percent:0;mso-height-percent:0;mso-wrap-distance-left:9pt;mso-wrap-distance-top:0;mso-wrap-distance-right:9pt;mso-wrap-distance-bottom:0;mso-position-horizontal:absolute;mso-position-horizontal-relative:text;mso-position-vertical:absolute;mso-position-vertical-relative:text;mso-width-percent:0;mso-height-percent:0;mso-width-relative:margin;mso-height-relative:margin;v-text-anchor:middle" arcsize="10923f" o:gfxdata="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" filled="f" strokecolor="#f79646 [3209]" strokeweight="2pt"/>
             </w:pict>
           </mc:Fallback>
         </mc:AlternateContent>
@@ -8770,7 +8774,7 @@
           </mc:Choice>
           <mc:Fallback>
             <w:pict>
-              <v:roundrect w14:anchorId="1B8B9B6E" id="Rounded Rectangle 41" o:spid="_x0000_s1026" style="position:absolute;margin-left:186.75pt;margin-top:37.95pt;width:138pt;height:22.85pt;z-index:251654656;visibility:visible;mso-wrap-style:square;mso-width-percent:0;mso-height-percent:0;mso-wrap-distance-left:9pt;mso-wrap-distance-top:0;mso-wrap-distance-right:9pt;mso-wrap-distance-bottom:0;mso-position-horizontal:absolute;mso-position-horizontal-relative:text;mso-position-vertical:absolute;mso-position-vertical-relative:text;mso-width-percent:0;mso-height-percent:0;mso-width-relative:margin;mso-height-relative:margin;v-text-anchor:middle" arcsize="10923f" o:gfxdata="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" filled="f" strokecolor="#f79646 [3209]" strokeweight="2pt"/>
+              <v:roundrect w14:anchorId="00866DE0" id="Rounded Rectangle 41" o:spid="_x0000_s1026" style="position:absolute;margin-left:186.75pt;margin-top:37.95pt;width:138pt;height:22.85pt;z-index:251654656;visibility:visible;mso-wrap-style:square;mso-width-percent:0;mso-height-percent:0;mso-wrap-distance-left:9pt;mso-wrap-distance-top:0;mso-wrap-distance-right:9pt;mso-wrap-distance-bottom:0;mso-position-horizontal:absolute;mso-position-horizontal-relative:text;mso-position-vertical:absolute;mso-position-vertical-relative:text;mso-width-percent:0;mso-height-percent:0;mso-width-relative:margin;mso-height-relative:margin;v-text-anchor:middle" arcsize="10923f" o:gfxdata="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" filled="f" strokecolor="#f79646 [3209]" strokeweight="2pt"/>
             </w:pict>
           </mc:Fallback>
         </mc:AlternateContent>
@@ -8843,7 +8847,7 @@
           </mc:Choice>
           <mc:Fallback>
             <w:pict>
-              <v:roundrect w14:anchorId="6E9CC42C" id="Rounded Rectangle 41" o:spid="_x0000_s1026" style="position:absolute;margin-left:328.5pt;margin-top:15.45pt;width:79.85pt;height:22.5pt;z-index:251640320;visibility:visible;mso-wrap-style:square;mso-width-percent:0;mso-height-percent:0;mso-wrap-distance-left:9pt;mso-wrap-distance-top:0;mso-wrap-distance-right:9pt;mso-wrap-distance-bottom:0;mso-position-horizontal:absolute;mso-position-horizontal-relative:text;mso-position-vertical:absolute;mso-position-vertical-relative:text;mso-width-percent:0;mso-height-percent:0;mso-width-relative:margin;mso-height-relative:margin;v-text-anchor:middle" arcsize="10923f" o:gfxdata="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" filled="f" strokecolor="#f79646 [3209]" strokeweight="2pt"/>
+              <v:roundrect w14:anchorId="380CE45B" id="Rounded Rectangle 41" o:spid="_x0000_s1026" style="position:absolute;margin-left:328.5pt;margin-top:15.45pt;width:79.85pt;height:22.5pt;z-index:251640320;visibility:visible;mso-wrap-style:square;mso-width-percent:0;mso-height-percent:0;mso-wrap-distance-left:9pt;mso-wrap-distance-top:0;mso-wrap-distance-right:9pt;mso-wrap-distance-bottom:0;mso-position-horizontal:absolute;mso-position-horizontal-relative:text;mso-position-vertical:absolute;mso-position-vertical-relative:text;mso-width-percent:0;mso-height-percent:0;mso-width-relative:margin;mso-height-relative:margin;v-text-anchor:middle" arcsize="10923f" o:gfxdata="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" filled="f" strokecolor="#f79646 [3209]" strokeweight="2pt"/>
             </w:pict>
           </mc:Fallback>
         </mc:AlternateContent>
@@ -8916,7 +8920,7 @@
           </mc:Choice>
           <mc:Fallback>
             <w:pict>
-              <v:roundrect w14:anchorId="4A76E7F4" id="Rounded Rectangle 41" o:spid="_x0000_s1026" style="position:absolute;margin-left:91.95pt;margin-top:28.45pt;width:41.2pt;height:14.3pt;z-index:251615744;visibility:visible;mso-wrap-style:square;mso-width-percent:0;mso-height-percent:0;mso-wrap-distance-left:9pt;mso-wrap-distance-top:0;mso-wrap-distance-right:9pt;mso-wrap-distance-bottom:0;mso-position-horizontal:absolute;mso-position-horizontal-relative:text;mso-position-vertical:absolute;mso-position-vertical-relative:text;mso-width-percent:0;mso-height-percent:0;mso-width-relative:margin;mso-height-relative:margin;v-text-anchor:middle" arcsize="10923f" o:gfxdata="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" filled="f" strokecolor="#f79646 [3209]" strokeweight="2pt"/>
+              <v:roundrect w14:anchorId="691D373B" id="Rounded Rectangle 41" o:spid="_x0000_s1026" style="position:absolute;margin-left:91.95pt;margin-top:28.45pt;width:41.2pt;height:14.3pt;z-index:251615744;visibility:visible;mso-wrap-style:square;mso-width-percent:0;mso-height-percent:0;mso-wrap-distance-left:9pt;mso-wrap-distance-top:0;mso-wrap-distance-right:9pt;mso-wrap-distance-bottom:0;mso-position-horizontal:absolute;mso-position-horizontal-relative:text;mso-position-vertical:absolute;mso-position-vertical-relative:text;mso-width-percent:0;mso-height-percent:0;mso-width-relative:margin;mso-height-relative:margin;v-text-anchor:middle" arcsize="10923f" o:gfxdata="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" filled="f" strokecolor="#f79646 [3209]" strokeweight="2pt"/>
             </w:pict>
           </mc:Fallback>
         </mc:AlternateContent>
@@ -8926,10 +8930,10 @@
           <w:noProof/>
         </w:rPr>
         <w:drawing>
-          <wp:inline distT="0" distB="0" distL="0" distR="0" wp14:anchorId="2EBA05CD" wp14:editId="17629FB1">
-            <wp:extent cx="4372818" cy="2776538"/>
-            <wp:effectExtent l="0" t="0" r="8890" b="5080"/>
-            <wp:docPr id="44" name="Picture 44" descr="Graphical user interface, text, application&#10;&#10;Description automatically generated"/>
+          <wp:inline distT="0" distB="0" distL="0" distR="0" wp14:anchorId="17775BED" wp14:editId="1CBC900C">
+            <wp:extent cx="4366056" cy="2804160"/>
+            <wp:effectExtent l="0" t="0" r="0" b="0"/>
+            <wp:docPr id="8" name="Picture 8" descr="Graphical user interface, text, application&#10;&#10;Description automatically generated"/>
             <wp:cNvGraphicFramePr>
               <a:graphicFrameLocks xmlns:a="http://schemas.openxmlformats.org/drawingml/2006/main" noChangeAspect="1"/>
             </wp:cNvGraphicFramePr>
@@ -8937,7 +8941,7 @@
               <a:graphicData uri="http://schemas.openxmlformats.org/drawingml/2006/picture">
                 <pic:pic xmlns:pic="http://schemas.openxmlformats.org/drawingml/2006/picture">
                   <pic:nvPicPr>
-                    <pic:cNvPr id="44" name="Picture 44" descr="Graphical user interface, text, application&#10;&#10;Description automatically generated"/>
+                    <pic:cNvPr id="8" name="Picture 8" descr="Graphical user interface, text, application&#10;&#10;Description automatically generated"/>
                     <pic:cNvPicPr/>
                   </pic:nvPicPr>
                   <pic:blipFill>
@@ -8949,7 +8953,7 @@
                   <pic:spPr>
                     <a:xfrm>
                       <a:off x="0" y="0"/>
-                      <a:ext cx="4399522" cy="2793494"/>
+                      <a:ext cx="4384675" cy="2816118"/>
                     </a:xfrm>
                     <a:prstGeom prst="rect">
                       <a:avLst/>
@@ -9278,7 +9282,7 @@
           </mc:Choice>
           <mc:Fallback>
             <w:pict>
-              <v:roundrect w14:anchorId="67622440" id="Rounded Rectangle 41" o:spid="_x0000_s1026" style="position:absolute;margin-left:384.7pt;margin-top:13.05pt;width:23.6pt;height:24pt;z-index:251616768;visibility:visible;mso-wrap-style:square;mso-width-percent:0;mso-height-percent:0;mso-wrap-distance-left:9pt;mso-wrap-distance-top:0;mso-wrap-distance-right:9pt;mso-wrap-distance-bottom:0;mso-position-horizontal:absolute;mso-position-horizontal-relative:text;mso-position-vertical:absolute;mso-position-vertical-relative:text;mso-width-percent:0;mso-height-percent:0;mso-width-relative:margin;mso-height-relative:margin;v-text-anchor:middle" arcsize="10923f" o:gfxdata="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" filled="f" strokecolor="#f79646 [3209]" strokeweight="2pt"/>
+              <v:roundrect w14:anchorId="6F029EB1" id="Rounded Rectangle 41" o:spid="_x0000_s1026" style="position:absolute;margin-left:384.7pt;margin-top:13.05pt;width:23.6pt;height:24pt;z-index:251616768;visibility:visible;mso-wrap-style:square;mso-width-percent:0;mso-height-percent:0;mso-wrap-distance-left:9pt;mso-wrap-distance-top:0;mso-wrap-distance-right:9pt;mso-wrap-distance-bottom:0;mso-position-horizontal:absolute;mso-position-horizontal-relative:text;mso-position-vertical:absolute;mso-position-vertical-relative:text;mso-width-percent:0;mso-height-percent:0;mso-width-relative:margin;mso-height-relative:margin;v-text-anchor:middle" arcsize="10923f" o:gfxdata="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" filled="f" strokecolor="#f79646 [3209]" strokeweight="2pt"/>
             </w:pict>
           </mc:Fallback>
         </mc:AlternateContent>
@@ -9383,7 +9387,7 @@
           </mc:Choice>
           <mc:Fallback>
             <w:pict>
-              <v:shape w14:anchorId="28EB6F25" id="Right Arrow 13" o:spid="_x0000_s1026" type="#_x0000_t13" style="position:absolute;margin-left:364.75pt;margin-top:38.35pt;width:28.6pt;height:17pt;rotation:-4421016fd;z-index:251617792;visibility:visible;mso-wrap-style:square;mso-width-percent:0;mso-height-percent:0;mso-wrap-distance-left:9pt;mso-wrap-distance-top:0;mso-wrap-distance-right:9pt;mso-wrap-distance-bottom:0;mso-position-horizontal:absolute;mso-position-horizontal-relative:text;mso-position-vertical:absolute;mso-position-vertical-relative:text;mso-width-percent:0;mso-height-percent:0;mso-width-relative:margin;mso-height-relative:margin;v-text-anchor:middle" o:gfxdata="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" adj="15184" fillcolor="#cb6c1d" stroked="f">
+              <v:shape w14:anchorId="14206C3C" id="Right Arrow 13" o:spid="_x0000_s1026" type="#_x0000_t13" style="position:absolute;margin-left:364.75pt;margin-top:38.35pt;width:28.6pt;height:17pt;rotation:-4421016fd;z-index:251617792;visibility:visible;mso-wrap-style:square;mso-width-percent:0;mso-height-percent:0;mso-wrap-distance-left:9pt;mso-wrap-distance-top:0;mso-wrap-distance-right:9pt;mso-wrap-distance-bottom:0;mso-position-horizontal:absolute;mso-position-horizontal-relative:text;mso-position-vertical:absolute;mso-position-vertical-relative:text;mso-width-percent:0;mso-height-percent:0;mso-width-relative:margin;mso-height-relative:margin;v-text-anchor:middle" o:gfxdata="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" adj="15184" fillcolor="#cb6c1d" stroked="f">
                 <v:fill color2="#ff8f26" rotate="t" angle="180" colors="0 #cb6c1d;52429f #ff8f2a;1 #ff8f26" focus="100%" type="gradient">
                   <o:fill v:ext="view" type="gradientUnscaled"/>
                 </v:fill>
@@ -9725,7 +9729,7 @@
           </mc:Choice>
           <mc:Fallback>
             <w:pict>
-              <v:roundrect w14:anchorId="539E4295" id="Rounded Rectangle 28" o:spid="_x0000_s1026" style="position:absolute;margin-left:79.9pt;margin-top:4.65pt;width:57.35pt;height:51.35pt;z-index:251663872;visibility:visible;mso-wrap-style:square;mso-width-percent:0;mso-height-percent:0;mso-wrap-distance-left:9pt;mso-wrap-distance-top:0;mso-wrap-distance-right:9pt;mso-wrap-distance-bottom:0;mso-position-horizontal:absolute;mso-position-horizontal-relative:text;mso-position-vertical:absolute;mso-position-vertical-relative:text;mso-width-percent:0;mso-height-percent:0;mso-width-relative:margin;mso-height-relative:margin;v-text-anchor:middle" arcsize="10923f" o:gfxdata="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" filled="f" strokecolor="#f79646 [3209]" strokeweight="2pt"/>
+              <v:roundrect w14:anchorId="521FD2FF" id="Rounded Rectangle 28" o:spid="_x0000_s1026" style="position:absolute;margin-left:79.9pt;margin-top:4.65pt;width:57.35pt;height:51.35pt;z-index:251663872;visibility:visible;mso-wrap-style:square;mso-width-percent:0;mso-height-percent:0;mso-wrap-distance-left:9pt;mso-wrap-distance-top:0;mso-wrap-distance-right:9pt;mso-wrap-distance-bottom:0;mso-position-horizontal:absolute;mso-position-horizontal-relative:text;mso-position-vertical:absolute;mso-position-vertical-relative:text;mso-width-percent:0;mso-height-percent:0;mso-width-relative:margin;mso-height-relative:margin;v-text-anchor:middle" arcsize="10923f" o:gfxdata="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" filled="f" strokecolor="#f79646 [3209]" strokeweight="2pt"/>
             </w:pict>
           </mc:Fallback>
         </mc:AlternateContent>
@@ -9956,7 +9960,7 @@
           </mc:Choice>
           <mc:Fallback>
             <w:pict>
-              <v:roundrect w14:anchorId="284C5993" id="Rounded Rectangle 28" o:spid="_x0000_s1026" style="position:absolute;margin-left:75pt;margin-top:4.15pt;width:83.65pt;height:67.85pt;z-index:251677184;visibility:visible;mso-wrap-style:square;mso-width-percent:0;mso-height-percent:0;mso-wrap-distance-left:9pt;mso-wrap-distance-top:0;mso-wrap-distance-right:9pt;mso-wrap-distance-bottom:0;mso-position-horizontal:absolute;mso-position-horizontal-relative:text;mso-position-vertical:absolute;mso-position-vertical-relative:text;mso-width-percent:0;mso-height-percent:0;mso-width-relative:margin;mso-height-relative:margin;v-text-anchor:middle" arcsize="10923f" o:gfxdata="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" filled="f" strokecolor="#f79646 [3209]" strokeweight="2pt"/>
+              <v:roundrect w14:anchorId="72208ACD" id="Rounded Rectangle 28" o:spid="_x0000_s1026" style="position:absolute;margin-left:75pt;margin-top:4.15pt;width:83.65pt;height:67.85pt;z-index:251677184;visibility:visible;mso-wrap-style:square;mso-width-percent:0;mso-height-percent:0;mso-wrap-distance-left:9pt;mso-wrap-distance-top:0;mso-wrap-distance-right:9pt;mso-wrap-distance-bottom:0;mso-position-horizontal:absolute;mso-position-horizontal-relative:text;mso-position-vertical:absolute;mso-position-vertical-relative:text;mso-width-percent:0;mso-height-percent:0;mso-width-relative:margin;mso-height-relative:margin;v-text-anchor:middle" arcsize="10923f" o:gfxdata="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" filled="f" strokecolor="#f79646 [3209]" strokeweight="2pt"/>
             </w:pict>
           </mc:Fallback>
         </mc:AlternateContent>
@@ -10431,7 +10435,7 @@
           </mc:Choice>
           <mc:Fallback>
             <w:pict>
-              <v:roundrect w14:anchorId="7CFD261C" id="Rounded Rectangle 28" o:spid="_x0000_s1026" style="position:absolute;margin-left:75pt;margin-top:46.65pt;width:55.15pt;height:55.5pt;z-index:251656704;visibility:visible;mso-wrap-style:square;mso-width-percent:0;mso-height-percent:0;mso-wrap-distance-left:9pt;mso-wrap-distance-top:0;mso-wrap-distance-right:9pt;mso-wrap-distance-bottom:0;mso-position-horizontal:absolute;mso-position-horizontal-relative:text;mso-position-vertical:absolute;mso-position-vertical-relative:text;mso-width-percent:0;mso-height-percent:0;mso-width-relative:margin;mso-height-relative:margin;v-text-anchor:middle" arcsize="10923f" o:gfxdata="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" filled="f" strokecolor="#f79646 [3209]" strokeweight="2pt"/>
+              <v:roundrect w14:anchorId="67929DF5" id="Rounded Rectangle 28" o:spid="_x0000_s1026" style="position:absolute;margin-left:75pt;margin-top:46.65pt;width:55.15pt;height:55.5pt;z-index:251656704;visibility:visible;mso-wrap-style:square;mso-width-percent:0;mso-height-percent:0;mso-wrap-distance-left:9pt;mso-wrap-distance-top:0;mso-wrap-distance-right:9pt;mso-wrap-distance-bottom:0;mso-position-horizontal:absolute;mso-position-horizontal-relative:text;mso-position-vertical:absolute;mso-position-vertical-relative:text;mso-width-percent:0;mso-height-percent:0;mso-width-relative:margin;mso-height-relative:margin;v-text-anchor:middle" arcsize="10923f" o:gfxdata="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" filled="f" strokecolor="#f79646 [3209]" strokeweight="2pt"/>
             </w:pict>
           </mc:Fallback>
         </mc:AlternateContent>
@@ -11649,7 +11653,7 @@
           </mc:Choice>
           <mc:Fallback>
             <w:pict>
-              <v:roundrect w14:anchorId="5704DC4B" id="Rounded Rectangle 28" o:spid="_x0000_s1026" style="position:absolute;margin-left:100.3pt;margin-top:146pt;width:85.5pt;height:12.2pt;z-index:251689472;visibility:visible;mso-wrap-style:square;mso-width-percent:0;mso-height-percent:0;mso-wrap-distance-left:9pt;mso-wrap-distance-top:0;mso-wrap-distance-right:9pt;mso-wrap-distance-bottom:0;mso-position-horizontal:absolute;mso-position-horizontal-relative:text;mso-position-vertical:absolute;mso-position-vertical-relative:text;mso-width-percent:0;mso-height-percent:0;mso-width-relative:margin;mso-height-relative:margin;v-text-anchor:middle" arcsize="10923f" o:gfxdata="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" filled="f" strokecolor="#f79646 [3209]" strokeweight="2pt">
+              <v:roundrect w14:anchorId="0BAACFFB" id="Rounded Rectangle 28" o:spid="_x0000_s1026" style="position:absolute;margin-left:100.3pt;margin-top:146pt;width:85.5pt;height:12.2pt;z-index:251689472;visibility:visible;mso-wrap-style:square;mso-width-percent:0;mso-height-percent:0;mso-wrap-distance-left:9pt;mso-wrap-distance-top:0;mso-wrap-distance-right:9pt;mso-wrap-distance-bottom:0;mso-position-horizontal:absolute;mso-position-horizontal-relative:text;mso-position-vertical:absolute;mso-position-vertical-relative:text;mso-width-percent:0;mso-height-percent:0;mso-width-relative:margin;mso-height-relative:margin;v-text-anchor:middle" arcsize="10923f" o:gfxdata="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" filled="f" strokecolor="#f79646 [3209]" strokeweight="2pt">
                 <w10:wrap type="topAndBottom"/>
               </v:roundrect>
             </w:pict>
@@ -11756,7 +11760,7 @@
           </mc:Choice>
           <mc:Fallback>
             <w:pict>
-              <v:shape w14:anchorId="7BD9A806" id="Right Arrow 27" o:spid="_x0000_s1026" type="#_x0000_t13" style="position:absolute;margin-left:183.55pt;margin-top:150.35pt;width:29.45pt;height:19.6pt;rotation:-9260218fd;z-index:251667968;visibility:visible;mso-wrap-style:square;mso-width-percent:0;mso-height-percent:0;mso-wrap-distance-left:9pt;mso-wrap-distance-top:0;mso-wrap-distance-right:9pt;mso-wrap-distance-bottom:0;mso-position-horizontal:absolute;mso-position-horizontal-relative:text;mso-position-vertical:absolute;mso-position-vertical-relative:text;mso-width-percent:0;mso-height-percent:0;mso-width-relative:margin;mso-height-relative:margin;v-text-anchor:middle" o:gfxdata="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" adj="14412" fillcolor="#cb6c1d" stroked="f">
+              <v:shape w14:anchorId="68D37965" id="Right Arrow 27" o:spid="_x0000_s1026" type="#_x0000_t13" style="position:absolute;margin-left:183.55pt;margin-top:150.35pt;width:29.45pt;height:19.6pt;rotation:-9260218fd;z-index:251667968;visibility:visible;mso-wrap-style:square;mso-width-percent:0;mso-height-percent:0;mso-wrap-distance-left:9pt;mso-wrap-distance-top:0;mso-wrap-distance-right:9pt;mso-wrap-distance-bottom:0;mso-position-horizontal:absolute;mso-position-horizontal-relative:text;mso-position-vertical:absolute;mso-position-vertical-relative:text;mso-width-percent:0;mso-height-percent:0;mso-width-relative:margin;mso-height-relative:margin;v-text-anchor:middle" o:gfxdata="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" adj="14412" fillcolor="#cb6c1d" stroked="f">
                 <v:fill color2="#ff8f26" rotate="t" angle="180" colors="0 #cb6c1d;52429f #ff8f2a;1 #ff8f26" focus="100%" type="gradient">
                   <o:fill v:ext="view" type="gradientUnscaled"/>
                 </v:fill>
@@ -11837,7 +11841,7 @@
           </mc:Choice>
           <mc:Fallback>
             <w:pict>
-              <v:roundrect w14:anchorId="183E55C3" id="Rounded Rectangle 28" o:spid="_x0000_s1026" style="position:absolute;margin-left:65.95pt;margin-top:77.45pt;width:37.5pt;height:16.5pt;z-index:251702784;visibility:visible;mso-wrap-style:square;mso-width-percent:0;mso-height-percent:0;mso-wrap-distance-left:9pt;mso-wrap-distance-top:0;mso-wrap-distance-right:9pt;mso-wrap-distance-bottom:0;mso-position-horizontal:absolute;mso-position-horizontal-relative:text;mso-position-vertical:absolute;mso-position-vertical-relative:text;mso-width-percent:0;mso-height-percent:0;mso-width-relative:margin;mso-height-relative:margin;v-text-anchor:middle" arcsize="10923f" o:gfxdata="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" filled="f" strokecolor="#f79646 [3209]" strokeweight="2pt"/>
+              <v:roundrect w14:anchorId="1D58DEDD" id="Rounded Rectangle 28" o:spid="_x0000_s1026" style="position:absolute;margin-left:65.95pt;margin-top:77.45pt;width:37.5pt;height:16.5pt;z-index:251702784;visibility:visible;mso-wrap-style:square;mso-width-percent:0;mso-height-percent:0;mso-wrap-distance-left:9pt;mso-wrap-distance-top:0;mso-wrap-distance-right:9pt;mso-wrap-distance-bottom:0;mso-position-horizontal:absolute;mso-position-horizontal-relative:text;mso-position-vertical:absolute;mso-position-vertical-relative:text;mso-width-percent:0;mso-height-percent:0;mso-width-relative:margin;mso-height-relative:margin;v-text-anchor:middle" arcsize="10923f" o:gfxdata="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" filled="f" strokecolor="#f79646 [3209]" strokeweight="2pt"/>
             </w:pict>
           </mc:Fallback>
         </mc:AlternateContent>
@@ -12074,7 +12078,7 @@
           </mc:Choice>
           <mc:Fallback>
             <w:pict>
-              <v:roundrect w14:anchorId="79958723" id="Rounded Rectangle 28" o:spid="_x0000_s1026" style="position:absolute;margin-left:139.7pt;margin-top:100.4pt;width:38.25pt;height:12.75pt;z-index:251693568;visibility:visible;mso-wrap-style:square;mso-width-percent:0;mso-height-percent:0;mso-wrap-distance-left:9pt;mso-wrap-distance-top:0;mso-wrap-distance-right:9pt;mso-wrap-distance-bottom:0;mso-position-horizontal:absolute;mso-position-horizontal-relative:text;mso-position-vertical:absolute;mso-position-vertical-relative:text;mso-width-percent:0;mso-height-percent:0;mso-width-relative:margin;mso-height-relative:margin;v-text-anchor:middle" arcsize="10923f" o:gfxdata="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" filled="f" strokecolor="#f79646 [3209]" strokeweight="2pt"/>
+              <v:roundrect w14:anchorId="7C64522D" id="Rounded Rectangle 28" o:spid="_x0000_s1026" style="position:absolute;margin-left:139.7pt;margin-top:100.4pt;width:38.25pt;height:12.75pt;z-index:251693568;visibility:visible;mso-wrap-style:square;mso-width-percent:0;mso-height-percent:0;mso-wrap-distance-left:9pt;mso-wrap-distance-top:0;mso-wrap-distance-right:9pt;mso-wrap-distance-bottom:0;mso-position-horizontal:absolute;mso-position-horizontal-relative:text;mso-position-vertical:absolute;mso-position-vertical-relative:text;mso-width-percent:0;mso-height-percent:0;mso-width-relative:margin;mso-height-relative:margin;v-text-anchor:middle" arcsize="10923f" o:gfxdata="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" filled="f" strokecolor="#f79646 [3209]" strokeweight="2pt"/>
             </w:pict>
           </mc:Fallback>
         </mc:AlternateContent>
@@ -12148,7 +12152,7 @@
           </mc:Choice>
           <mc:Fallback>
             <w:pict>
-              <v:roundrect w14:anchorId="195C954A" id="Rounded Rectangle 28" o:spid="_x0000_s1026" style="position:absolute;margin-left:234.8pt;margin-top:67.05pt;width:183pt;height:14.25pt;z-index:251697664;visibility:visible;mso-wrap-style:square;mso-width-percent:0;mso-height-percent:0;mso-wrap-distance-left:9pt;mso-wrap-distance-top:0;mso-wrap-distance-right:9pt;mso-wrap-distance-bottom:0;mso-position-horizontal:absolute;mso-position-horizontal-relative:text;mso-position-vertical:absolute;mso-position-vertical-relative:text;mso-width-percent:0;mso-height-percent:0;mso-width-relative:margin;mso-height-relative:margin;v-text-anchor:middle" arcsize="10923f" o:gfxdata="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" filled="f" strokecolor="#f79646 [3209]" strokeweight="2pt">
+              <v:roundrect w14:anchorId="16EB6012" id="Rounded Rectangle 28" o:spid="_x0000_s1026" style="position:absolute;margin-left:234.8pt;margin-top:67.05pt;width:183pt;height:14.25pt;z-index:251697664;visibility:visible;mso-wrap-style:square;mso-width-percent:0;mso-height-percent:0;mso-wrap-distance-left:9pt;mso-wrap-distance-top:0;mso-wrap-distance-right:9pt;mso-wrap-distance-bottom:0;mso-position-horizontal:absolute;mso-position-horizontal-relative:text;mso-position-vertical:absolute;mso-position-vertical-relative:text;mso-width-percent:0;mso-height-percent:0;mso-width-relative:margin;mso-height-relative:margin;v-text-anchor:middle" arcsize="10923f" o:gfxdata="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" filled="f" strokecolor="#f79646 [3209]" strokeweight="2pt">
                 <w10:wrap type="topAndBottom"/>
               </v:roundrect>
             </w:pict>
@@ -12445,7 +12449,7 @@
           </mc:Choice>
           <mc:Fallback>
             <w:pict>
-              <v:shape w14:anchorId="45709152" id="Right Arrow 27" o:spid="_x0000_s1026" type="#_x0000_t13" style="position:absolute;margin-left:386.6pt;margin-top:43.75pt;width:29.45pt;height:19.6pt;rotation:-4491363fd;z-index:251683328;visibility:visible;mso-wrap-style:square;mso-width-percent:0;mso-height-percent:0;mso-wrap-distance-left:9pt;mso-wrap-distance-top:0;mso-wrap-distance-right:9pt;mso-wrap-distance-bottom:0;mso-position-horizontal:absolute;mso-position-horizontal-relative:text;mso-position-vertical:absolute;mso-position-vertical-relative:text;mso-width-percent:0;mso-height-percent:0;mso-width-relative:margin;mso-height-relative:margin;v-text-anchor:middle" o:gfxdata="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" adj="14412" fillcolor="#cb6c1d" stroked="f">
+              <v:shape w14:anchorId="71F672CC" id="Right Arrow 27" o:spid="_x0000_s1026" type="#_x0000_t13" style="position:absolute;margin-left:386.6pt;margin-top:43.75pt;width:29.45pt;height:19.6pt;rotation:-4491363fd;z-index:251683328;visibility:visible;mso-wrap-style:square;mso-width-percent:0;mso-height-percent:0;mso-wrap-distance-left:9pt;mso-wrap-distance-top:0;mso-wrap-distance-right:9pt;mso-wrap-distance-bottom:0;mso-position-horizontal:absolute;mso-position-horizontal-relative:text;mso-position-vertical:absolute;mso-position-vertical-relative:text;mso-width-percent:0;mso-height-percent:0;mso-width-relative:margin;mso-height-relative:margin;v-text-anchor:middle" o:gfxdata="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" adj="14412" fillcolor="#cb6c1d" stroked="f">
                 <v:fill color2="#ff8f26" rotate="t" angle="180" colors="0 #cb6c1d;52429f #ff8f2a;1 #ff8f26" focus="100%" type="gradient">
                   <o:fill v:ext="view" type="gradientUnscaled"/>
                 </v:fill>
@@ -12525,7 +12529,7 @@
           </mc:Choice>
           <mc:Fallback>
             <w:pict>
-              <v:roundrect w14:anchorId="2F1C1C29" id="Rounded Rectangle 28" o:spid="_x0000_s1026" style="position:absolute;margin-left:410.25pt;margin-top:16.15pt;width:30pt;height:24pt;z-index:251680256;visibility:visible;mso-wrap-style:square;mso-width-percent:0;mso-height-percent:0;mso-wrap-distance-left:9pt;mso-wrap-distance-top:0;mso-wrap-distance-right:9pt;mso-wrap-distance-bottom:0;mso-position-horizontal:absolute;mso-position-horizontal-relative:text;mso-position-vertical:absolute;mso-position-vertical-relative:text;mso-width-percent:0;mso-height-percent:0;mso-width-relative:margin;mso-height-relative:margin;v-text-anchor:middle" arcsize="0" o:gfxdata="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" filled="f" strokecolor="#f79646 [3209]" strokeweight="2pt"/>
+              <v:roundrect w14:anchorId="67A23996" id="Rounded Rectangle 28" o:spid="_x0000_s1026" style="position:absolute;margin-left:410.25pt;margin-top:16.15pt;width:30pt;height:24pt;z-index:251680256;visibility:visible;mso-wrap-style:square;mso-width-percent:0;mso-height-percent:0;mso-wrap-distance-left:9pt;mso-wrap-distance-top:0;mso-wrap-distance-right:9pt;mso-wrap-distance-bottom:0;mso-position-horizontal:absolute;mso-position-horizontal-relative:text;mso-position-vertical:absolute;mso-position-vertical-relative:text;mso-width-percent:0;mso-height-percent:0;mso-width-relative:margin;mso-height-relative:margin;v-text-anchor:middle" arcsize="0" o:gfxdata="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" filled="f" strokecolor="#f79646 [3209]" strokeweight="2pt"/>
             </w:pict>
           </mc:Fallback>
         </mc:AlternateContent>
@@ -12886,7 +12890,7 @@
           </mc:Choice>
           <mc:Fallback>
             <w:pict>
-              <v:group w14:anchorId="1B2FEEB9" id="Group 175" o:spid="_x0000_s1026" style="position:absolute;margin-left:75pt;margin-top:2.1pt;width:168.9pt;height:58.55pt;z-index:251682304;mso-width-relative:margin;mso-height-relative:margin" coordorigin="-3438,-950" coordsize="21451,7435" o:gfxdata="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">
+              <v:group w14:anchorId="6ACA1C8B" id="Group 175" o:spid="_x0000_s1026" style="position:absolute;margin-left:75pt;margin-top:2.1pt;width:168.9pt;height:58.55pt;z-index:251682304;mso-width-relative:margin;mso-height-relative:margin" coordorigin="-3438,-950" coordsize="21451,7435" o:gfxdata="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">
                 <v:roundrect id="Rounded Rectangle 28" o:spid="_x0000_s1027" style="position:absolute;left:-3438;top:-950;width:2763;height:2050;visibility:visible;mso-wrap-style:square;v-text-anchor:middle" arcsize="10923f" o:gfxdata="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" filled="f" strokecolor="#f79646 [3209]" strokeweight="2pt"/>
                 <v:roundrect id="Rounded Rectangle 28" o:spid="_x0000_s1028" style="position:absolute;left:-2455;top:1180;width:11144;height:1429;visibility:visible;mso-wrap-style:square;v-text-anchor:middle" arcsize="10923f" o:gfxdata="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" filled="f" strokecolor="#f79646 [3209]" strokeweight="2pt"/>
                 <v:roundrect id="Rounded Rectangle 28" o:spid="_x0000_s1029" style="position:absolute;left:8796;top:2372;width:7144;height:2097;visibility:visible;mso-wrap-style:square;v-text-anchor:middle" arcsize="10923f" o:gfxdata="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" filled="f" strokecolor="#f79646 [3209]" strokeweight="2pt"/>
@@ -13141,7 +13145,7 @@
           </mc:Choice>
           <mc:Fallback>
             <w:pict>
-              <v:roundrect w14:anchorId="361A0840" id="Rounded Rectangle 28" o:spid="_x0000_s1026" style="position:absolute;margin-left:104.25pt;margin-top:113.1pt;width:162.75pt;height:19.5pt;z-index:251676160;visibility:visible;mso-wrap-style:square;mso-width-percent:0;mso-height-percent:0;mso-wrap-distance-left:9pt;mso-wrap-distance-top:0;mso-wrap-distance-right:9pt;mso-wrap-distance-bottom:0;mso-position-horizontal:absolute;mso-position-horizontal-relative:text;mso-position-vertical:absolute;mso-position-vertical-relative:text;mso-width-percent:0;mso-height-percent:0;mso-width-relative:margin;mso-height-relative:margin;v-text-anchor:middle" arcsize="10923f" o:gfxdata="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" filled="f" strokecolor="#f79646 [3209]" strokeweight="2pt"/>
+              <v:roundrect w14:anchorId="19AB2092" id="Rounded Rectangle 28" o:spid="_x0000_s1026" style="position:absolute;margin-left:104.25pt;margin-top:113.1pt;width:162.75pt;height:19.5pt;z-index:251676160;visibility:visible;mso-wrap-style:square;mso-width-percent:0;mso-height-percent:0;mso-wrap-distance-left:9pt;mso-wrap-distance-top:0;mso-wrap-distance-right:9pt;mso-wrap-distance-bottom:0;mso-position-horizontal:absolute;mso-position-horizontal-relative:text;mso-position-vertical:absolute;mso-position-vertical-relative:text;mso-width-percent:0;mso-height-percent:0;mso-width-relative:margin;mso-height-relative:margin;v-text-anchor:middle" arcsize="10923f" o:gfxdata="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" filled="f" strokecolor="#f79646 [3209]" strokeweight="2pt"/>
             </w:pict>
           </mc:Fallback>
         </mc:AlternateContent>
@@ -13214,7 +13218,7 @@
           </mc:Choice>
           <mc:Fallback>
             <w:pict>
-              <v:roundrect w14:anchorId="19E03565" id="Rounded Rectangle 28" o:spid="_x0000_s1026" style="position:absolute;margin-left:126.75pt;margin-top:22.35pt;width:70.5pt;height:25.5pt;z-index:251665920;visibility:visible;mso-wrap-style:square;mso-width-percent:0;mso-height-percent:0;mso-wrap-distance-left:9pt;mso-wrap-distance-top:0;mso-wrap-distance-right:9pt;mso-wrap-distance-bottom:0;mso-position-horizontal:absolute;mso-position-horizontal-relative:text;mso-position-vertical:absolute;mso-position-vertical-relative:text;mso-width-percent:0;mso-height-percent:0;mso-width-relative:margin;mso-height-relative:margin;v-text-anchor:middle" arcsize="10923f" o:gfxdata="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" filled="f" strokecolor="#f79646 [3209]" strokeweight="2pt"/>
+              <v:roundrect w14:anchorId="5E9DAE53" id="Rounded Rectangle 28" o:spid="_x0000_s1026" style="position:absolute;margin-left:126.75pt;margin-top:22.35pt;width:70.5pt;height:25.5pt;z-index:251665920;visibility:visible;mso-wrap-style:square;mso-width-percent:0;mso-height-percent:0;mso-wrap-distance-left:9pt;mso-wrap-distance-top:0;mso-wrap-distance-right:9pt;mso-wrap-distance-bottom:0;mso-position-horizontal:absolute;mso-position-horizontal-relative:text;mso-position-vertical:absolute;mso-position-vertical-relative:text;mso-width-percent:0;mso-height-percent:0;mso-width-relative:margin;mso-height-relative:margin;v-text-anchor:middle" arcsize="10923f" o:gfxdata="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" filled="f" strokecolor="#f79646 [3209]" strokeweight="2pt"/>
             </w:pict>
           </mc:Fallback>
         </mc:AlternateContent>
@@ -13516,7 +13520,7 @@
           </mc:Choice>
           <mc:Fallback>
             <w:pict>
-              <v:roundrect w14:anchorId="03F3F2AC" id="Rounded Rectangle 28" o:spid="_x0000_s1026" style="position:absolute;margin-left:116.25pt;margin-top:125.95pt;width:96pt;height:21.75pt;z-index:251672064;visibility:visible;mso-wrap-style:square;mso-width-percent:0;mso-height-percent:0;mso-wrap-distance-left:9pt;mso-wrap-distance-top:0;mso-wrap-distance-right:9pt;mso-wrap-distance-bottom:0;mso-position-horizontal:absolute;mso-position-horizontal-relative:text;mso-position-vertical:absolute;mso-position-vertical-relative:text;mso-width-percent:0;mso-height-percent:0;mso-width-relative:margin;mso-height-relative:margin;v-text-anchor:middle" arcsize="10923f" o:gfxdata="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" filled="f" strokecolor="#f79646 [3209]" strokeweight="2pt"/>
+              <v:roundrect w14:anchorId="77172A51" id="Rounded Rectangle 28" o:spid="_x0000_s1026" style="position:absolute;margin-left:116.25pt;margin-top:125.95pt;width:96pt;height:21.75pt;z-index:251672064;visibility:visible;mso-wrap-style:square;mso-width-percent:0;mso-height-percent:0;mso-wrap-distance-left:9pt;mso-wrap-distance-top:0;mso-wrap-distance-right:9pt;mso-wrap-distance-bottom:0;mso-position-horizontal:absolute;mso-position-horizontal-relative:text;mso-position-vertical:absolute;mso-position-vertical-relative:text;mso-width-percent:0;mso-height-percent:0;mso-width-relative:margin;mso-height-relative:margin;v-text-anchor:middle" arcsize="10923f" o:gfxdata="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" filled="f" strokecolor="#f79646 [3209]" strokeweight="2pt"/>
             </w:pict>
           </mc:Fallback>
         </mc:AlternateContent>
@@ -13589,7 +13593,7 @@
           </mc:Choice>
           <mc:Fallback>
             <w:pict>
-              <v:roundrect w14:anchorId="5C9A1697" id="Rounded Rectangle 28" o:spid="_x0000_s1026" style="position:absolute;margin-left:116.25pt;margin-top:201pt;width:96pt;height:21.75pt;z-index:251685376;visibility:visible;mso-wrap-style:square;mso-width-percent:0;mso-height-percent:0;mso-wrap-distance-left:9pt;mso-wrap-distance-top:0;mso-wrap-distance-right:9pt;mso-wrap-distance-bottom:0;mso-position-horizontal:absolute;mso-position-horizontal-relative:text;mso-position-vertical:absolute;mso-position-vertical-relative:text;mso-width-percent:0;mso-height-percent:0;mso-width-relative:margin;mso-height-relative:margin;v-text-anchor:middle" arcsize="10923f" o:gfxdata="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" filled="f" strokecolor="#f79646 [3209]" strokeweight="2pt"/>
+              <v:roundrect w14:anchorId="0051F6E7" id="Rounded Rectangle 28" o:spid="_x0000_s1026" style="position:absolute;margin-left:116.25pt;margin-top:201pt;width:96pt;height:21.75pt;z-index:251685376;visibility:visible;mso-wrap-style:square;mso-width-percent:0;mso-height-percent:0;mso-wrap-distance-left:9pt;mso-wrap-distance-top:0;mso-wrap-distance-right:9pt;mso-wrap-distance-bottom:0;mso-position-horizontal:absolute;mso-position-horizontal-relative:text;mso-position-vertical:absolute;mso-position-vertical-relative:text;mso-width-percent:0;mso-height-percent:0;mso-width-relative:margin;mso-height-relative:margin;v-text-anchor:middle" arcsize="10923f" o:gfxdata="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" filled="f" strokecolor="#f79646 [3209]" strokeweight="2pt"/>
             </w:pict>
           </mc:Fallback>
         </mc:AlternateContent>
@@ -13662,7 +13666,7 @@
           </mc:Choice>
           <mc:Fallback>
             <w:pict>
-              <v:roundrect w14:anchorId="5F5E9B36" id="Rounded Rectangle 28" o:spid="_x0000_s1026" style="position:absolute;margin-left:210.75pt;margin-top:201.75pt;width:21.75pt;height:18pt;z-index:251686400;visibility:visible;mso-wrap-style:square;mso-width-percent:0;mso-height-percent:0;mso-wrap-distance-left:9pt;mso-wrap-distance-top:0;mso-wrap-distance-right:9pt;mso-wrap-distance-bottom:0;mso-position-horizontal:absolute;mso-position-horizontal-relative:text;mso-position-vertical:absolute;mso-position-vertical-relative:text;mso-width-percent:0;mso-height-percent:0;mso-width-relative:margin;mso-height-relative:margin;v-text-anchor:middle" arcsize="10923f" o:gfxdata="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" filled="f" strokecolor="#f79646 [3209]" strokeweight="2pt"/>
+              <v:roundrect w14:anchorId="4D4E25BB" id="Rounded Rectangle 28" o:spid="_x0000_s1026" style="position:absolute;margin-left:210.75pt;margin-top:201.75pt;width:21.75pt;height:18pt;z-index:251686400;visibility:visible;mso-wrap-style:square;mso-width-percent:0;mso-height-percent:0;mso-wrap-distance-left:9pt;mso-wrap-distance-top:0;mso-wrap-distance-right:9pt;mso-wrap-distance-bottom:0;mso-position-horizontal:absolute;mso-position-horizontal-relative:text;mso-position-vertical:absolute;mso-position-vertical-relative:text;mso-width-percent:0;mso-height-percent:0;mso-width-relative:margin;mso-height-relative:margin;v-text-anchor:middle" arcsize="10923f" o:gfxdata="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" filled="f" strokecolor="#f79646 [3209]" strokeweight="2pt"/>
             </w:pict>
           </mc:Fallback>
         </mc:AlternateContent>
@@ -13764,7 +13768,7 @@
           </mc:Choice>
           <mc:Fallback>
             <w:pict>
-              <v:shape w14:anchorId="57670DBC" id="Right Arrow 27" o:spid="_x0000_s1026" type="#_x0000_t13" style="position:absolute;margin-left:232.5pt;margin-top:208.8pt;width:29.45pt;height:19.6pt;rotation:-9260218fd;z-index:251691520;visibility:visible;mso-wrap-style:square;mso-width-percent:0;mso-height-percent:0;mso-wrap-distance-left:9pt;mso-wrap-distance-top:0;mso-wrap-distance-right:9pt;mso-wrap-distance-bottom:0;mso-position-horizontal:absolute;mso-position-horizontal-relative:text;mso-position-vertical:absolute;mso-position-vertical-relative:text;mso-width-percent:0;mso-height-percent:0;mso-width-relative:margin;mso-height-relative:margin;v-text-anchor:middle" o:gfxdata="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" adj="14412" fillcolor="#cb6c1d" stroked="f">
+              <v:shape w14:anchorId="1D5BBDA1" id="Right Arrow 27" o:spid="_x0000_s1026" type="#_x0000_t13" style="position:absolute;margin-left:232.5pt;margin-top:208.8pt;width:29.45pt;height:19.6pt;rotation:-9260218fd;z-index:251691520;visibility:visible;mso-wrap-style:square;mso-width-percent:0;mso-height-percent:0;mso-wrap-distance-left:9pt;mso-wrap-distance-top:0;mso-wrap-distance-right:9pt;mso-wrap-distance-bottom:0;mso-position-horizontal:absolute;mso-position-horizontal-relative:text;mso-position-vertical:absolute;mso-position-vertical-relative:text;mso-width-percent:0;mso-height-percent:0;mso-width-relative:margin;mso-height-relative:margin;v-text-anchor:middle" o:gfxdata="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" adj="14412" fillcolor="#cb6c1d" stroked="f">
                 <v:fill color2="#ff8f26" rotate="t" angle="180" colors="0 #cb6c1d;52429f #ff8f2a;1 #ff8f26" focus="100%" type="gradient">
                   <o:fill v:ext="view" type="gradientUnscaled"/>
                 </v:fill>
@@ -14012,7 +14016,7 @@
           </mc:Choice>
           <mc:Fallback>
             <w:pict>
-              <v:roundrect w14:anchorId="668F826F" id="Rounded Rectangle 28" o:spid="_x0000_s1026" style="position:absolute;margin-left:66pt;margin-top:19.75pt;width:52.5pt;height:40.5pt;z-index:251687424;visibility:visible;mso-wrap-style:square;mso-width-percent:0;mso-height-percent:0;mso-wrap-distance-left:9pt;mso-wrap-distance-top:0;mso-wrap-distance-right:9pt;mso-wrap-distance-bottom:0;mso-position-horizontal:absolute;mso-position-horizontal-relative:text;mso-position-vertical:absolute;mso-position-vertical-relative:text;mso-width-percent:0;mso-height-percent:0;mso-width-relative:margin;mso-height-relative:margin;v-text-anchor:middle" arcsize="10923f" o:gfxdata="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" filled="f" strokecolor="#f79646 [3209]" strokeweight="2pt"/>
+              <v:roundrect w14:anchorId="5C19CA36" id="Rounded Rectangle 28" o:spid="_x0000_s1026" style="position:absolute;margin-left:66pt;margin-top:19.75pt;width:52.5pt;height:40.5pt;z-index:251687424;visibility:visible;mso-wrap-style:square;mso-width-percent:0;mso-height-percent:0;mso-wrap-distance-left:9pt;mso-wrap-distance-top:0;mso-wrap-distance-right:9pt;mso-wrap-distance-bottom:0;mso-position-horizontal:absolute;mso-position-horizontal-relative:text;mso-position-vertical:absolute;mso-position-vertical-relative:text;mso-width-percent:0;mso-height-percent:0;mso-width-relative:margin;mso-height-relative:margin;v-text-anchor:middle" arcsize="10923f" o:gfxdata="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" filled="f" strokecolor="#f79646 [3209]" strokeweight="2pt"/>
             </w:pict>
           </mc:Fallback>
         </mc:AlternateContent>
@@ -14274,7 +14278,7 @@
           </mc:Choice>
           <mc:Fallback>
             <w:pict>
-              <v:roundrect w14:anchorId="21229CF3" id="Rounded Rectangle 28" o:spid="_x0000_s1026" style="position:absolute;margin-left:135.25pt;margin-top:95.7pt;width:80.25pt;height:22.5pt;z-index:251698688;visibility:visible;mso-wrap-style:square;mso-width-percent:0;mso-height-percent:0;mso-wrap-distance-left:9pt;mso-wrap-distance-top:0;mso-wrap-distance-right:9pt;mso-wrap-distance-bottom:0;mso-position-horizontal:absolute;mso-position-horizontal-relative:text;mso-position-vertical:absolute;mso-position-vertical-relative:text;mso-width-percent:0;mso-height-percent:0;mso-width-relative:margin;mso-height-relative:margin;v-text-anchor:middle" arcsize="10923f" o:gfxdata="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" filled="f" strokecolor="#f79646 [3209]" strokeweight="2pt"/>
+              <v:roundrect w14:anchorId="71690F3F" id="Rounded Rectangle 28" o:spid="_x0000_s1026" style="position:absolute;margin-left:135.25pt;margin-top:95.7pt;width:80.25pt;height:22.5pt;z-index:251698688;visibility:visible;mso-wrap-style:square;mso-width-percent:0;mso-height-percent:0;mso-wrap-distance-left:9pt;mso-wrap-distance-top:0;mso-wrap-distance-right:9pt;mso-wrap-distance-bottom:0;mso-position-horizontal:absolute;mso-position-horizontal-relative:text;mso-position-vertical:absolute;mso-position-vertical-relative:text;mso-width-percent:0;mso-height-percent:0;mso-width-relative:margin;mso-height-relative:margin;v-text-anchor:middle" arcsize="10923f" o:gfxdata="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" filled="f" strokecolor="#f79646 [3209]" strokeweight="2pt"/>
             </w:pict>
           </mc:Fallback>
         </mc:AlternateContent>
@@ -14347,7 +14351,7 @@
           </mc:Choice>
           <mc:Fallback>
             <w:pict>
-              <v:roundrect w14:anchorId="76E205F1" id="Rounded Rectangle 28" o:spid="_x0000_s1026" style="position:absolute;margin-left:268.25pt;margin-top:199.9pt;width:60pt;height:17.25pt;z-index:251695616;visibility:visible;mso-wrap-style:square;mso-width-percent:0;mso-height-percent:0;mso-wrap-distance-left:9pt;mso-wrap-distance-top:0;mso-wrap-distance-right:9pt;mso-wrap-distance-bottom:0;mso-position-horizontal:absolute;mso-position-horizontal-relative:text;mso-position-vertical:absolute;mso-position-vertical-relative:text;mso-width-percent:0;mso-height-percent:0;mso-width-relative:margin;mso-height-relative:margin;v-text-anchor:middle" arcsize="10923f" o:gfxdata="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" filled="f" strokecolor="#f79646 [3209]" strokeweight="2pt"/>
+              <v:roundrect w14:anchorId="05D319EB" id="Rounded Rectangle 28" o:spid="_x0000_s1026" style="position:absolute;margin-left:268.25pt;margin-top:199.9pt;width:60pt;height:17.25pt;z-index:251695616;visibility:visible;mso-wrap-style:square;mso-width-percent:0;mso-height-percent:0;mso-wrap-distance-left:9pt;mso-wrap-distance-top:0;mso-wrap-distance-right:9pt;mso-wrap-distance-bottom:0;mso-position-horizontal:absolute;mso-position-horizontal-relative:text;mso-position-vertical:absolute;mso-position-vertical-relative:text;mso-width-percent:0;mso-height-percent:0;mso-width-relative:margin;mso-height-relative:margin;v-text-anchor:middle" arcsize="10923f" o:gfxdata="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" filled="f" strokecolor="#f79646 [3209]" strokeweight="2pt"/>
             </w:pict>
           </mc:Fallback>
         </mc:AlternateContent>
@@ -14420,7 +14424,7 @@
           </mc:Choice>
           <mc:Fallback>
             <w:pict>
-              <v:roundrect w14:anchorId="7DC8606A" id="Rounded Rectangle 28" o:spid="_x0000_s1026" style="position:absolute;margin-left:120pt;margin-top:78.75pt;width:60pt;height:17.25pt;z-index:251700736;visibility:visible;mso-wrap-style:square;mso-width-percent:0;mso-height-percent:0;mso-wrap-distance-left:9pt;mso-wrap-distance-top:0;mso-wrap-distance-right:9pt;mso-wrap-distance-bottom:0;mso-position-horizontal:absolute;mso-position-horizontal-relative:text;mso-position-vertical:absolute;mso-position-vertical-relative:text;mso-width-percent:0;mso-height-percent:0;mso-width-relative:margin;mso-height-relative:margin;v-text-anchor:middle" arcsize="10923f" o:gfxdata="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" filled="f" strokecolor="#f79646 [3209]" strokeweight="2pt"/>
+              <v:roundrect w14:anchorId="71DCD35B" id="Rounded Rectangle 28" o:spid="_x0000_s1026" style="position:absolute;margin-left:120pt;margin-top:78.75pt;width:60pt;height:17.25pt;z-index:251700736;visibility:visible;mso-wrap-style:square;mso-width-percent:0;mso-height-percent:0;mso-wrap-distance-left:9pt;mso-wrap-distance-top:0;mso-wrap-distance-right:9pt;mso-wrap-distance-bottom:0;mso-position-horizontal:absolute;mso-position-horizontal-relative:text;mso-position-vertical:absolute;mso-position-vertical-relative:text;mso-width-percent:0;mso-height-percent:0;mso-width-relative:margin;mso-height-relative:margin;v-text-anchor:middle" arcsize="10923f" o:gfxdata="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" filled="f" strokecolor="#f79646 [3209]" strokeweight="2pt"/>
             </w:pict>
           </mc:Fallback>
         </mc:AlternateContent>
@@ -14759,7 +14763,7 @@
           </mc:Choice>
           <mc:Fallback>
             <w:pict>
-              <v:shapetype w14:anchorId="7ACFC372" id="_x0000_t68" coordsize="21600,21600" o:spt="68" adj="5400,5400" path="m0@0l@1@0@1,21600@2,21600@2@0,21600@0,10800,xe">
+              <v:shapetype w14:anchorId="42342160" id="_x0000_t68" coordsize="21600,21600" o:spt="68" adj="5400,5400" path="m0@0l@1@0@1,21600@2,21600@2@0,21600@0,10800,xe">
                 <v:stroke joinstyle="miter"/>
                 <v:formulas>
                   <v:f eqn="val #0"/>
@@ -14846,7 +14850,7 @@
           </mc:Choice>
           <mc:Fallback>
             <w:pict>
-              <v:roundrect w14:anchorId="727D2F66" id="Rounded Rectangle 28" o:spid="_x0000_s1026" style="position:absolute;margin-left:70.8pt;margin-top:136pt;width:114.15pt;height:23.75pt;z-index:251707904;visibility:visible;mso-wrap-style:square;mso-width-percent:0;mso-height-percent:0;mso-wrap-distance-left:9pt;mso-wrap-distance-top:0;mso-wrap-distance-right:9pt;mso-wrap-distance-bottom:0;mso-position-horizontal:absolute;mso-position-horizontal-relative:text;mso-position-vertical:absolute;mso-position-vertical-relative:text;mso-width-percent:0;mso-height-percent:0;mso-width-relative:margin;mso-height-relative:margin;v-text-anchor:middle" arcsize="10923f" o:gfxdata="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" filled="f" strokecolor="#f79646 [3209]" strokeweight="2pt"/>
+              <v:roundrect w14:anchorId="64EEB8F8" id="Rounded Rectangle 28" o:spid="_x0000_s1026" style="position:absolute;margin-left:70.8pt;margin-top:136pt;width:114.15pt;height:23.75pt;z-index:251707904;visibility:visible;mso-wrap-style:square;mso-width-percent:0;mso-height-percent:0;mso-wrap-distance-left:9pt;mso-wrap-distance-top:0;mso-wrap-distance-right:9pt;mso-wrap-distance-bottom:0;mso-position-horizontal:absolute;mso-position-horizontal-relative:text;mso-position-vertical:absolute;mso-position-vertical-relative:text;mso-width-percent:0;mso-height-percent:0;mso-width-relative:margin;mso-height-relative:margin;v-text-anchor:middle" arcsize="10923f" o:gfxdata="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" filled="f" strokecolor="#f79646 [3209]" strokeweight="2pt"/>
             </w:pict>
           </mc:Fallback>
         </mc:AlternateContent>
@@ -15211,7 +15215,7 @@
           </mc:Choice>
           <mc:Fallback>
             <w:pict>
-              <v:roundrect w14:anchorId="73A149A9" id="Rectangle: Rounded Corners 30" o:spid="_x0000_s1026" style="position:absolute;margin-left:172.8pt;margin-top:26.5pt;width:104.25pt;height:16.9pt;z-index:251705856;visibility:visible;mso-wrap-style:square;mso-width-percent:0;mso-height-percent:0;mso-wrap-distance-left:9pt;mso-wrap-distance-top:0;mso-wrap-distance-right:9pt;mso-wrap-distance-bottom:0;mso-position-horizontal:absolute;mso-position-horizontal-relative:text;mso-position-vertical:absolute;mso-position-vertical-relative:text;mso-width-percent:0;mso-height-percent:0;mso-width-relative:margin;mso-height-relative:margin;v-text-anchor:middle" arcsize="10923f" o:gfxdata="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" filled="f" strokecolor="#f79646 [3209]" strokeweight="2pt"/>
+              <v:roundrect w14:anchorId="20B9431B" id="Rectangle: Rounded Corners 30" o:spid="_x0000_s1026" style="position:absolute;margin-left:172.8pt;margin-top:26.5pt;width:104.25pt;height:16.9pt;z-index:251705856;visibility:visible;mso-wrap-style:square;mso-width-percent:0;mso-height-percent:0;mso-wrap-distance-left:9pt;mso-wrap-distance-top:0;mso-wrap-distance-right:9pt;mso-wrap-distance-bottom:0;mso-position-horizontal:absolute;mso-position-horizontal-relative:text;mso-position-vertical:absolute;mso-position-vertical-relative:text;mso-width-percent:0;mso-height-percent:0;mso-width-relative:margin;mso-height-relative:margin;v-text-anchor:middle" arcsize="10923f" o:gfxdata="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" filled="f" strokecolor="#f79646 [3209]" strokeweight="2pt"/>
             </w:pict>
           </mc:Fallback>
         </mc:AlternateContent>
@@ -15284,7 +15288,7 @@
           </mc:Choice>
           <mc:Fallback>
             <w:pict>
-              <v:roundrect w14:anchorId="4B437223" id="Rectangle: Rounded Corners 22" o:spid="_x0000_s1026" style="position:absolute;margin-left:128.25pt;margin-top:26.25pt;width:40.5pt;height:10.5pt;z-index:251703808;visibility:visible;mso-wrap-style:square;mso-width-percent:0;mso-height-percent:0;mso-wrap-distance-left:9pt;mso-wrap-distance-top:0;mso-wrap-distance-right:9pt;mso-wrap-distance-bottom:0;mso-position-horizontal:absolute;mso-position-horizontal-relative:text;mso-position-vertical:absolute;mso-position-vertical-relative:text;mso-width-percent:0;mso-height-percent:0;mso-width-relative:margin;mso-height-relative:margin;v-text-anchor:middle" arcsize="10923f" o:gfxdata="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" filled="f" strokecolor="#f79646 [3209]" strokeweight="2pt"/>
+              <v:roundrect w14:anchorId="653914CB" id="Rectangle: Rounded Corners 22" o:spid="_x0000_s1026" style="position:absolute;margin-left:128.25pt;margin-top:26.25pt;width:40.5pt;height:10.5pt;z-index:251703808;visibility:visible;mso-wrap-style:square;mso-width-percent:0;mso-height-percent:0;mso-wrap-distance-left:9pt;mso-wrap-distance-top:0;mso-wrap-distance-right:9pt;mso-wrap-distance-bottom:0;mso-position-horizontal:absolute;mso-position-horizontal-relative:text;mso-position-vertical:absolute;mso-position-vertical-relative:text;mso-width-percent:0;mso-height-percent:0;mso-width-relative:margin;mso-height-relative:margin;v-text-anchor:middle" arcsize="10923f" o:gfxdata="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" filled="f" strokecolor="#f79646 [3209]" strokeweight="2pt"/>
             </w:pict>
           </mc:Fallback>
         </mc:AlternateContent>
@@ -15486,7 +15490,7 @@
           </mc:Choice>
           <mc:Fallback>
             <w:pict>
-              <v:roundrect w14:anchorId="33D023BB" id="Rectangle: Rounded Corners 37" o:spid="_x0000_s1026" style="position:absolute;margin-left:58.25pt;margin-top:148.45pt;width:29pt;height:12pt;z-index:251706880;visibility:visible;mso-wrap-style:square;mso-width-percent:0;mso-height-percent:0;mso-wrap-distance-left:9pt;mso-wrap-distance-top:0;mso-wrap-distance-right:9pt;mso-wrap-distance-bottom:0;mso-position-horizontal:absolute;mso-position-horizontal-relative:text;mso-position-vertical:absolute;mso-position-vertical-relative:text;mso-width-percent:0;mso-height-percent:0;mso-width-relative:margin;mso-height-relative:margin;v-text-anchor:middle" arcsize="10923f" o:gfxdata="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" filled="f" strokecolor="#f79646 [3209]" strokeweight="2pt"/>
+              <v:roundrect w14:anchorId="3C7F8461" id="Rectangle: Rounded Corners 37" o:spid="_x0000_s1026" style="position:absolute;margin-left:58.25pt;margin-top:148.45pt;width:29pt;height:12pt;z-index:251706880;visibility:visible;mso-wrap-style:square;mso-width-percent:0;mso-height-percent:0;mso-wrap-distance-left:9pt;mso-wrap-distance-top:0;mso-wrap-distance-right:9pt;mso-wrap-distance-bottom:0;mso-position-horizontal:absolute;mso-position-horizontal-relative:text;mso-position-vertical:absolute;mso-position-vertical-relative:text;mso-width-percent:0;mso-height-percent:0;mso-width-relative:margin;mso-height-relative:margin;v-text-anchor:middle" arcsize="10923f" o:gfxdata="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" filled="f" strokecolor="#f79646 [3209]" strokeweight="2pt"/>
             </w:pict>
           </mc:Fallback>
         </mc:AlternateContent>
@@ -15680,7 +15684,7 @@
           </mc:Choice>
           <mc:Fallback>
             <w:pict>
-              <v:roundrect w14:anchorId="6CAD073A" id="Rectangle: Rounded Corners 21" o:spid="_x0000_s1026" style="position:absolute;margin-left:80.5pt;margin-top:125.25pt;width:29pt;height:10.8pt;z-index:251704832;visibility:visible;mso-wrap-style:square;mso-width-percent:0;mso-height-percent:0;mso-wrap-distance-left:9pt;mso-wrap-distance-top:0;mso-wrap-distance-right:9pt;mso-wrap-distance-bottom:0;mso-position-horizontal:absolute;mso-position-horizontal-relative:text;mso-position-vertical:absolute;mso-position-vertical-relative:text;mso-width-percent:0;mso-height-percent:0;mso-width-relative:margin;mso-height-relative:margin;v-text-anchor:middle" arcsize="10923f" o:gfxdata="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" filled="f" strokecolor="#f79646 [3209]" strokeweight="2pt"/>
+              <v:roundrect w14:anchorId="2F69E4CC" id="Rectangle: Rounded Corners 21" o:spid="_x0000_s1026" style="position:absolute;margin-left:80.5pt;margin-top:125.25pt;width:29pt;height:10.8pt;z-index:251704832;visibility:visible;mso-wrap-style:square;mso-width-percent:0;mso-height-percent:0;mso-wrap-distance-left:9pt;mso-wrap-distance-top:0;mso-wrap-distance-right:9pt;mso-wrap-distance-bottom:0;mso-position-horizontal:absolute;mso-position-horizontal-relative:text;mso-position-vertical:absolute;mso-position-vertical-relative:text;mso-width-percent:0;mso-height-percent:0;mso-width-relative:margin;mso-height-relative:margin;v-text-anchor:middle" arcsize="10923f" o:gfxdata="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" filled="f" strokecolor="#f79646 [3209]" strokeweight="2pt"/>
             </w:pict>
           </mc:Fallback>
         </mc:AlternateContent>
@@ -22305,25 +22309,10 @@
 </file>
 
 <file path=customXml/item1.xml><?xml version="1.0" encoding="utf-8"?>
-<p:properties xmlns:p="http://schemas.microsoft.com/office/2006/metadata/properties" xmlns:xsi="http://www.w3.org/2001/XMLSchema-instance" xmlns:pc="http://schemas.microsoft.com/office/infopath/2007/PartnerControls">
-  <documentManagement/>
-</p:properties>
+<b:Sources xmlns:b="http://schemas.openxmlformats.org/officeDocument/2006/bibliography" xmlns="http://schemas.openxmlformats.org/officeDocument/2006/bibliography" SelectedStyle="\APA.XSL" StyleName="APA"/>
 </file>
 
 <file path=customXml/item2.xml><?xml version="1.0" encoding="utf-8"?>
-<b:Sources xmlns:b="http://schemas.openxmlformats.org/officeDocument/2006/bibliography" xmlns="http://schemas.openxmlformats.org/officeDocument/2006/bibliography" SelectedStyle="\APA.XSL" StyleName="APA"/>
-</file>
-
-<file path=customXml/item3.xml><?xml version="1.0" encoding="utf-8"?>
-<?mso-contentType ?>
-<FormTemplates xmlns="http://schemas.microsoft.com/sharepoint/v3/contenttype/forms">
-  <Display>DocumentLibraryForm</Display>
-  <Edit>DocumentLibraryForm</Edit>
-  <New>DocumentLibraryForm</New>
-</FormTemplates>
-</file>
-
-<file path=customXml/item4.xml><?xml version="1.0" encoding="utf-8"?>
 <ct:contentTypeSchema xmlns:ct="http://schemas.microsoft.com/office/2006/metadata/contentType" xmlns:ma="http://schemas.microsoft.com/office/2006/metadata/properties/metaAttributes" ct:_="" ma:_="" ma:contentTypeName="Document" ma:contentTypeID="0x0101009649C4A291521840BDD5553A10C9FC91" ma:contentTypeVersion="12" ma:contentTypeDescription="Create a new document." ma:contentTypeScope="" ma:versionID="91928b971e72eca9a61d4e03d861b847">
   <xsd:schema xmlns:xsd="http://www.w3.org/2001/XMLSchema" xmlns:xs="http://www.w3.org/2001/XMLSchema" xmlns:p="http://schemas.microsoft.com/office/2006/metadata/properties" xmlns:ns3="5f53304e-0712-4610-90a3-3d9bebecf16a" xmlns:ns4="ae21be7c-d027-47a7-93f4-7e58cdbd0d16" targetNamespace="http://schemas.microsoft.com/office/2006/metadata/properties" ma:root="true" ma:fieldsID="93d8a126ba5acf1c877e53260d1413df" ns3:_="" ns4:_="">
     <xsd:import namespace="5f53304e-0712-4610-90a3-3d9bebecf16a"/>
@@ -22540,24 +22529,22 @@
 </ct:contentTypeSchema>
 </file>
 
-<file path=customXml/itemProps1.xml><?xml version="1.0" encoding="utf-8"?>
-<ds:datastoreItem xmlns:ds="http://schemas.openxmlformats.org/officeDocument/2006/customXml" ds:itemID="{CF52F4D8-C6D1-4958-8CBF-D845BD0C5C47}">
-  <ds:schemaRefs>
-    <ds:schemaRef ds:uri="ae21be7c-d027-47a7-93f4-7e58cdbd0d16"/>
-    <ds:schemaRef ds:uri="http://purl.org/dc/dcmitype/"/>
-    <ds:schemaRef ds:uri="http://purl.org/dc/terms/"/>
-    <ds:schemaRef ds:uri="http://schemas.microsoft.com/office/infopath/2007/PartnerControls"/>
-    <ds:schemaRef ds:uri="http://schemas.openxmlformats.org/package/2006/metadata/core-properties"/>
-    <ds:schemaRef ds:uri="5f53304e-0712-4610-90a3-3d9bebecf16a"/>
-    <ds:schemaRef ds:uri="http://schemas.microsoft.com/office/2006/documentManagement/types"/>
-    <ds:schemaRef ds:uri="http://schemas.microsoft.com/office/2006/metadata/properties"/>
-    <ds:schemaRef ds:uri="http://www.w3.org/XML/1998/namespace"/>
-    <ds:schemaRef ds:uri="http://purl.org/dc/elements/1.1/"/>
-  </ds:schemaRefs>
-</ds:datastoreItem>
+<file path=customXml/item3.xml><?xml version="1.0" encoding="utf-8"?>
+<?mso-contentType ?>
+<FormTemplates xmlns="http://schemas.microsoft.com/sharepoint/v3/contenttype/forms">
+  <Display>DocumentLibraryForm</Display>
+  <Edit>DocumentLibraryForm</Edit>
+  <New>DocumentLibraryForm</New>
+</FormTemplates>
 </file>
 
-<file path=customXml/itemProps2.xml><?xml version="1.0" encoding="utf-8"?>
+<file path=customXml/item4.xml><?xml version="1.0" encoding="utf-8"?>
+<p:properties xmlns:p="http://schemas.microsoft.com/office/2006/metadata/properties" xmlns:xsi="http://www.w3.org/2001/XMLSchema-instance" xmlns:pc="http://schemas.microsoft.com/office/infopath/2007/PartnerControls">
+  <documentManagement/>
+</p:properties>
+</file>
+
+<file path=customXml/itemProps1.xml><?xml version="1.0" encoding="utf-8"?>
 <ds:datastoreItem xmlns:ds="http://schemas.openxmlformats.org/officeDocument/2006/customXml" ds:itemID="{033754AB-5C97-487D-95CD-0C04D160DDD2}">
   <ds:schemaRefs>
     <ds:schemaRef ds:uri="http://schemas.openxmlformats.org/officeDocument/2006/bibliography"/>
@@ -22565,15 +22552,7 @@
 </ds:datastoreItem>
 </file>
 
-<file path=customXml/itemProps3.xml><?xml version="1.0" encoding="utf-8"?>
-<ds:datastoreItem xmlns:ds="http://schemas.openxmlformats.org/officeDocument/2006/customXml" ds:itemID="{76501DE1-0368-423C-BB6C-F89B536AD4D4}">
-  <ds:schemaRefs>
-    <ds:schemaRef ds:uri="http://schemas.microsoft.com/sharepoint/v3/contenttype/forms"/>
-  </ds:schemaRefs>
-</ds:datastoreItem>
-</file>
-
-<file path=customXml/itemProps4.xml><?xml version="1.0" encoding="utf-8"?>
+<file path=customXml/itemProps2.xml><?xml version="1.0" encoding="utf-8"?>
 <ds:datastoreItem xmlns:ds="http://schemas.openxmlformats.org/officeDocument/2006/customXml" ds:itemID="{97E23016-DB90-484F-A2EA-5BFA01A80C59}">
   <ds:schemaRefs>
     <ds:schemaRef ds:uri="http://schemas.microsoft.com/office/2006/metadata/contentType"/>
@@ -22590,4 +22569,21 @@
     <ds:schemaRef ds:uri="http://schemas.microsoft.com/internal/obd"/>
   </ds:schemaRefs>
 </ds:datastoreItem>
+</file>
+
+<file path=customXml/itemProps3.xml><?xml version="1.0" encoding="utf-8"?>
+<ds:datastoreItem xmlns:ds="http://schemas.openxmlformats.org/officeDocument/2006/customXml" ds:itemID="{76501DE1-0368-423C-BB6C-F89B536AD4D4}">
+  <ds:schemaRefs>
+    <ds:schemaRef ds:uri="http://schemas.microsoft.com/sharepoint/v3/contenttype/forms"/>
+  </ds:schemaRefs>
+</ds:datastoreItem>
+</file>
+
+<file path=customXml/itemProps4.xml><?xml version="1.0" encoding="utf-8"?>
+<ds:datastoreItem xmlns:ds="http://schemas.openxmlformats.org/officeDocument/2006/customXml" ds:itemID="{CF52F4D8-C6D1-4958-8CBF-D845BD0C5C47}">
+  <ds:schemaRefs>
+    <ds:schemaRef ds:uri="http://schemas.microsoft.com/office/2006/metadata/properties"/>
+    <ds:schemaRef ds:uri="http://schemas.microsoft.com/office/infopath/2007/PartnerControls"/>
+  </ds:schemaRefs>
+</ds:datastoreItem>
 </file>
</xml_diff>